<commit_message>
Repeat table headers in the GSMA documentation
Signed-off-by: Gergely Csatari <gergely.csatari@nokia.com>
</commit_message>
<xml_diff>
--- a/doc/ref_model/template.docx
+++ b/doc/ref_model/template.docx
@@ -1,6 +1,6 @@
 
 <file path=word/document.xml><?xml version="1.0" encoding="utf-8"?>
-<w:document xmlns:wpc="http://schemas.microsoft.com/office/word/2010/wordprocessingCanvas" xmlns:cx="http://schemas.microsoft.com/office/drawing/2014/chartex" xmlns:cx1="http://schemas.microsoft.com/office/drawing/2015/9/8/chartex" xmlns:cx2="http://schemas.microsoft.com/office/drawing/2015/10/21/chartex" xmlns:cx3="http://schemas.microsoft.com/office/drawing/2016/5/9/chartex" xmlns:cx4="http://schemas.microsoft.com/office/drawing/2016/5/10/chartex" xmlns:cx5="http://schemas.microsoft.com/office/drawing/2016/5/11/chartex" xmlns:cx6="http://schemas.microsoft.com/office/drawing/2016/5/12/chartex" xmlns:cx7="http://schemas.microsoft.com/office/drawing/2016/5/13/chartex" xmlns:cx8="http://schemas.microsoft.com/office/drawing/2016/5/14/chartex" xmlns:mc="http://schemas.openxmlformats.org/markup-compatibility/2006" xmlns:aink="http://schemas.microsoft.com/office/drawing/2016/ink" xmlns:am3d="http://schemas.microsoft.com/office/drawing/2017/model3d" xmlns:o="urn:schemas-microsoft-com:office:office" xmlns:oel="http://schemas.microsoft.com/office/2019/extlst" xmlns:r="http://schemas.openxmlformats.org/officeDocument/2006/relationships" xmlns:m="http://schemas.openxmlformats.org/officeDocument/2006/math" xmlns:v="urn:schemas-microsoft-com:vml" xmlns:wp14="http://schemas.microsoft.com/office/word/2010/wordprocessingDrawing" xmlns:wp="http://schemas.openxmlformats.org/drawingml/2006/wordprocessingDrawing" xmlns:w10="urn:schemas-microsoft-com:office:word" xmlns:w="http://schemas.openxmlformats.org/wordprocessingml/2006/main" xmlns:w14="http://schemas.microsoft.com/office/word/2010/wordml" xmlns:w15="http://schemas.microsoft.com/office/word/2012/wordml" xmlns:w16cex="http://schemas.microsoft.com/office/word/2018/wordml/cex" xmlns:w16cid="http://schemas.microsoft.com/office/word/2016/wordml/cid" xmlns:w16="http://schemas.microsoft.com/office/word/2018/wordml" xmlns:w16sdtdh="http://schemas.microsoft.com/office/word/2020/wordml/sdtdatahash" xmlns:w16se="http://schemas.microsoft.com/office/word/2015/wordml/symex" xmlns:wpg="http://schemas.microsoft.com/office/word/2010/wordprocessingGroup" xmlns:wpi="http://schemas.microsoft.com/office/word/2010/wordprocessingInk" xmlns:wne="http://schemas.microsoft.com/office/word/2006/wordml" xmlns:wps="http://schemas.microsoft.com/office/word/2010/wordprocessingShape" mc:Ignorable="w14 w15 w16se w16cid w16 w16cex w16sdtdh wp14">
+<w:document xmlns:wpc="http://schemas.microsoft.com/office/word/2010/wordprocessingCanvas" xmlns:cx="http://schemas.microsoft.com/office/drawing/2014/chartex" xmlns:cx1="http://schemas.microsoft.com/office/drawing/2015/9/8/chartex" xmlns:cx2="http://schemas.microsoft.com/office/drawing/2015/10/21/chartex" xmlns:cx3="http://schemas.microsoft.com/office/drawing/2016/5/9/chartex" xmlns:cx4="http://schemas.microsoft.com/office/drawing/2016/5/10/chartex" xmlns:cx5="http://schemas.microsoft.com/office/drawing/2016/5/11/chartex" xmlns:cx6="http://schemas.microsoft.com/office/drawing/2016/5/12/chartex" xmlns:cx7="http://schemas.microsoft.com/office/drawing/2016/5/13/chartex" xmlns:cx8="http://schemas.microsoft.com/office/drawing/2016/5/14/chartex" xmlns:mc="http://schemas.openxmlformats.org/markup-compatibility/2006" xmlns:aink="http://schemas.microsoft.com/office/drawing/2016/ink" xmlns:am3d="http://schemas.microsoft.com/office/drawing/2017/model3d" xmlns:o="urn:schemas-microsoft-com:office:office" xmlns:oel="http://schemas.microsoft.com/office/2019/extlst" xmlns:r="http://schemas.openxmlformats.org/officeDocument/2006/relationships" xmlns:m="http://schemas.openxmlformats.org/officeDocument/2006/math" xmlns:v="urn:schemas-microsoft-com:vml" xmlns:wp14="http://schemas.microsoft.com/office/word/2010/wordprocessingDrawing" xmlns:wp="http://schemas.openxmlformats.org/drawingml/2006/wordprocessingDrawing" xmlns:w10="urn:schemas-microsoft-com:office:word" xmlns:w="http://schemas.openxmlformats.org/wordprocessingml/2006/main" xmlns:w14="http://schemas.microsoft.com/office/word/2010/wordml" xmlns:w15="http://schemas.microsoft.com/office/word/2012/wordml" xmlns:w16cex="http://schemas.microsoft.com/office/word/2018/wordml/cex" xmlns:w16cid="http://schemas.microsoft.com/office/word/2016/wordml/cid" xmlns:w16="http://schemas.microsoft.com/office/word/2018/wordml" xmlns:w16du="http://schemas.microsoft.com/office/word/2023/wordml/word16du" xmlns:w16sdtdh="http://schemas.microsoft.com/office/word/2020/wordml/sdtdatahash" xmlns:w16sdtfl="http://schemas.microsoft.com/office/word/2024/wordml/sdtformatlock" xmlns:w16se="http://schemas.microsoft.com/office/word/2015/wordml/symex" xmlns:wpg="http://schemas.microsoft.com/office/word/2010/wordprocessingGroup" xmlns:wpi="http://schemas.microsoft.com/office/word/2010/wordprocessingInk" xmlns:wne="http://schemas.microsoft.com/office/word/2006/wordml" xmlns:wps="http://schemas.microsoft.com/office/word/2010/wordprocessingShape" mc:Ignorable="w14 w15 w16se w16cid w16 w16cex w16sdtdh w16sdtfl w16du wp14">
   <w:body>
     <w:sdt>
       <w:sdtPr>
@@ -231,6 +231,61 @@
       <w:bookmarkEnd w:id="10"/>
       <w:bookmarkEnd w:id="11"/>
     </w:p>
+    <w:tbl>
+      <w:tblPr>
+        <w:tblStyle w:val="1"/>
+        <w:tblW w:w="0" w:type="auto"/>
+        <w:tblLook w:val="04A0" w:firstRow="1" w:lastRow="0" w:firstColumn="1" w:lastColumn="0" w:noHBand="0" w:noVBand="1"/>
+      </w:tblPr>
+      <w:tblGrid>
+        <w:gridCol w:w="4508"/>
+        <w:gridCol w:w="4508"/>
+      </w:tblGrid>
+      <w:tr>
+        <w:tc>
+          <w:tcPr>
+            <w:tcW w:w="4508" w:type="dxa"/>
+          </w:tcPr>
+          <w:p>
+            <w:pPr>
+              <w:pStyle w:val="NormalParagraph"/>
+            </w:pPr>
+          </w:p>
+        </w:tc>
+        <w:tc>
+          <w:tcPr>
+            <w:tcW w:w="4508" w:type="dxa"/>
+          </w:tcPr>
+          <w:p>
+            <w:pPr>
+              <w:pStyle w:val="NormalParagraph"/>
+            </w:pPr>
+          </w:p>
+        </w:tc>
+      </w:tr>
+      <w:tr>
+        <w:tc>
+          <w:tcPr>
+            <w:tcW w:w="4508" w:type="dxa"/>
+          </w:tcPr>
+          <w:p>
+            <w:pPr>
+              <w:pStyle w:val="NormalParagraph"/>
+            </w:pPr>
+          </w:p>
+        </w:tc>
+        <w:tc>
+          <w:tcPr>
+            <w:tcW w:w="4508" w:type="dxa"/>
+          </w:tcPr>
+          <w:p>
+            <w:pPr>
+              <w:pStyle w:val="NormalParagraph"/>
+            </w:pPr>
+          </w:p>
+        </w:tc>
+      </w:tr>
+    </w:tbl>
     <w:p>
       <w:pPr>
         <w:pStyle w:val="NormalParagraph"/>
@@ -250,7 +305,7 @@
 </file>
 
 <file path=word/endnotes.xml><?xml version="1.0" encoding="utf-8"?>
-<w:endnotes xmlns:wpc="http://schemas.microsoft.com/office/word/2010/wordprocessingCanvas" xmlns:cx="http://schemas.microsoft.com/office/drawing/2014/chartex" xmlns:cx1="http://schemas.microsoft.com/office/drawing/2015/9/8/chartex" xmlns:cx2="http://schemas.microsoft.com/office/drawing/2015/10/21/chartex" xmlns:cx3="http://schemas.microsoft.com/office/drawing/2016/5/9/chartex" xmlns:cx4="http://schemas.microsoft.com/office/drawing/2016/5/10/chartex" xmlns:cx5="http://schemas.microsoft.com/office/drawing/2016/5/11/chartex" xmlns:cx6="http://schemas.microsoft.com/office/drawing/2016/5/12/chartex" xmlns:cx7="http://schemas.microsoft.com/office/drawing/2016/5/13/chartex" xmlns:cx8="http://schemas.microsoft.com/office/drawing/2016/5/14/chartex" xmlns:mc="http://schemas.openxmlformats.org/markup-compatibility/2006" xmlns:aink="http://schemas.microsoft.com/office/drawing/2016/ink" xmlns:am3d="http://schemas.microsoft.com/office/drawing/2017/model3d" xmlns:o="urn:schemas-microsoft-com:office:office" xmlns:oel="http://schemas.microsoft.com/office/2019/extlst" xmlns:r="http://schemas.openxmlformats.org/officeDocument/2006/relationships" xmlns:m="http://schemas.openxmlformats.org/officeDocument/2006/math" xmlns:v="urn:schemas-microsoft-com:vml" xmlns:wp14="http://schemas.microsoft.com/office/word/2010/wordprocessingDrawing" xmlns:wp="http://schemas.openxmlformats.org/drawingml/2006/wordprocessingDrawing" xmlns:w10="urn:schemas-microsoft-com:office:word" xmlns:w="http://schemas.openxmlformats.org/wordprocessingml/2006/main" xmlns:w14="http://schemas.microsoft.com/office/word/2010/wordml" xmlns:w15="http://schemas.microsoft.com/office/word/2012/wordml" xmlns:w16cex="http://schemas.microsoft.com/office/word/2018/wordml/cex" xmlns:w16cid="http://schemas.microsoft.com/office/word/2016/wordml/cid" xmlns:w16="http://schemas.microsoft.com/office/word/2018/wordml" xmlns:w16sdtdh="http://schemas.microsoft.com/office/word/2020/wordml/sdtdatahash" xmlns:w16se="http://schemas.microsoft.com/office/word/2015/wordml/symex" xmlns:wpg="http://schemas.microsoft.com/office/word/2010/wordprocessingGroup" xmlns:wpi="http://schemas.microsoft.com/office/word/2010/wordprocessingInk" xmlns:wne="http://schemas.microsoft.com/office/word/2006/wordml" xmlns:wps="http://schemas.microsoft.com/office/word/2010/wordprocessingShape" mc:Ignorable="w14 w15 w16se w16cid w16 w16cex w16sdtdh wp14">
+<w:endnotes xmlns:wpc="http://schemas.microsoft.com/office/word/2010/wordprocessingCanvas" xmlns:cx="http://schemas.microsoft.com/office/drawing/2014/chartex" xmlns:cx1="http://schemas.microsoft.com/office/drawing/2015/9/8/chartex" xmlns:cx2="http://schemas.microsoft.com/office/drawing/2015/10/21/chartex" xmlns:cx3="http://schemas.microsoft.com/office/drawing/2016/5/9/chartex" xmlns:cx4="http://schemas.microsoft.com/office/drawing/2016/5/10/chartex" xmlns:cx5="http://schemas.microsoft.com/office/drawing/2016/5/11/chartex" xmlns:cx6="http://schemas.microsoft.com/office/drawing/2016/5/12/chartex" xmlns:cx7="http://schemas.microsoft.com/office/drawing/2016/5/13/chartex" xmlns:cx8="http://schemas.microsoft.com/office/drawing/2016/5/14/chartex" xmlns:mc="http://schemas.openxmlformats.org/markup-compatibility/2006" xmlns:aink="http://schemas.microsoft.com/office/drawing/2016/ink" xmlns:am3d="http://schemas.microsoft.com/office/drawing/2017/model3d" xmlns:o="urn:schemas-microsoft-com:office:office" xmlns:oel="http://schemas.microsoft.com/office/2019/extlst" xmlns:r="http://schemas.openxmlformats.org/officeDocument/2006/relationships" xmlns:m="http://schemas.openxmlformats.org/officeDocument/2006/math" xmlns:v="urn:schemas-microsoft-com:vml" xmlns:wp14="http://schemas.microsoft.com/office/word/2010/wordprocessingDrawing" xmlns:wp="http://schemas.openxmlformats.org/drawingml/2006/wordprocessingDrawing" xmlns:w10="urn:schemas-microsoft-com:office:word" xmlns:w="http://schemas.openxmlformats.org/wordprocessingml/2006/main" xmlns:w14="http://schemas.microsoft.com/office/word/2010/wordml" xmlns:w15="http://schemas.microsoft.com/office/word/2012/wordml" xmlns:w16cex="http://schemas.microsoft.com/office/word/2018/wordml/cex" xmlns:w16cid="http://schemas.microsoft.com/office/word/2016/wordml/cid" xmlns:w16="http://schemas.microsoft.com/office/word/2018/wordml" xmlns:w16du="http://schemas.microsoft.com/office/word/2023/wordml/word16du" xmlns:w16sdtdh="http://schemas.microsoft.com/office/word/2020/wordml/sdtdatahash" xmlns:w16sdtfl="http://schemas.microsoft.com/office/word/2024/wordml/sdtformatlock" xmlns:w16se="http://schemas.microsoft.com/office/word/2015/wordml/symex" xmlns:wpg="http://schemas.microsoft.com/office/word/2010/wordprocessingGroup" xmlns:wpi="http://schemas.microsoft.com/office/word/2010/wordprocessingInk" xmlns:wne="http://schemas.microsoft.com/office/word/2006/wordml" xmlns:wps="http://schemas.microsoft.com/office/word/2010/wordprocessingShape" mc:Ignorable="w14 w15 w16se w16cid w16 w16cex w16sdtdh w16sdtfl w16du wp14">
   <w:endnote w:type="separator" w:id="-1">
     <w:p>
       <w:pPr>
@@ -284,7 +339,7 @@
 </file>
 
 <file path=word/footer1.xml><?xml version="1.0" encoding="utf-8"?>
-<w:ftr xmlns:wpc="http://schemas.microsoft.com/office/word/2010/wordprocessingCanvas" xmlns:cx="http://schemas.microsoft.com/office/drawing/2014/chartex" xmlns:cx1="http://schemas.microsoft.com/office/drawing/2015/9/8/chartex" xmlns:cx2="http://schemas.microsoft.com/office/drawing/2015/10/21/chartex" xmlns:cx3="http://schemas.microsoft.com/office/drawing/2016/5/9/chartex" xmlns:cx4="http://schemas.microsoft.com/office/drawing/2016/5/10/chartex" xmlns:cx5="http://schemas.microsoft.com/office/drawing/2016/5/11/chartex" xmlns:cx6="http://schemas.microsoft.com/office/drawing/2016/5/12/chartex" xmlns:cx7="http://schemas.microsoft.com/office/drawing/2016/5/13/chartex" xmlns:cx8="http://schemas.microsoft.com/office/drawing/2016/5/14/chartex" xmlns:mc="http://schemas.openxmlformats.org/markup-compatibility/2006" xmlns:aink="http://schemas.microsoft.com/office/drawing/2016/ink" xmlns:am3d="http://schemas.microsoft.com/office/drawing/2017/model3d" xmlns:o="urn:schemas-microsoft-com:office:office" xmlns:oel="http://schemas.microsoft.com/office/2019/extlst" xmlns:r="http://schemas.openxmlformats.org/officeDocument/2006/relationships" xmlns:m="http://schemas.openxmlformats.org/officeDocument/2006/math" xmlns:v="urn:schemas-microsoft-com:vml" xmlns:wp14="http://schemas.microsoft.com/office/word/2010/wordprocessingDrawing" xmlns:wp="http://schemas.openxmlformats.org/drawingml/2006/wordprocessingDrawing" xmlns:w10="urn:schemas-microsoft-com:office:word" xmlns:w="http://schemas.openxmlformats.org/wordprocessingml/2006/main" xmlns:w14="http://schemas.microsoft.com/office/word/2010/wordml" xmlns:w15="http://schemas.microsoft.com/office/word/2012/wordml" xmlns:w16cex="http://schemas.microsoft.com/office/word/2018/wordml/cex" xmlns:w16cid="http://schemas.microsoft.com/office/word/2016/wordml/cid" xmlns:w16="http://schemas.microsoft.com/office/word/2018/wordml" xmlns:w16sdtdh="http://schemas.microsoft.com/office/word/2020/wordml/sdtdatahash" xmlns:w16se="http://schemas.microsoft.com/office/word/2015/wordml/symex" xmlns:wpg="http://schemas.microsoft.com/office/word/2010/wordprocessingGroup" xmlns:wpi="http://schemas.microsoft.com/office/word/2010/wordprocessingInk" xmlns:wne="http://schemas.microsoft.com/office/word/2006/wordml" xmlns:wps="http://schemas.microsoft.com/office/word/2010/wordprocessingShape" mc:Ignorable="w14 w15 w16se w16cid w16 w16cex w16sdtdh wp14">
+<w:ftr xmlns:wpc="http://schemas.microsoft.com/office/word/2010/wordprocessingCanvas" xmlns:cx="http://schemas.microsoft.com/office/drawing/2014/chartex" xmlns:cx1="http://schemas.microsoft.com/office/drawing/2015/9/8/chartex" xmlns:cx2="http://schemas.microsoft.com/office/drawing/2015/10/21/chartex" xmlns:cx3="http://schemas.microsoft.com/office/drawing/2016/5/9/chartex" xmlns:cx4="http://schemas.microsoft.com/office/drawing/2016/5/10/chartex" xmlns:cx5="http://schemas.microsoft.com/office/drawing/2016/5/11/chartex" xmlns:cx6="http://schemas.microsoft.com/office/drawing/2016/5/12/chartex" xmlns:cx7="http://schemas.microsoft.com/office/drawing/2016/5/13/chartex" xmlns:cx8="http://schemas.microsoft.com/office/drawing/2016/5/14/chartex" xmlns:mc="http://schemas.openxmlformats.org/markup-compatibility/2006" xmlns:aink="http://schemas.microsoft.com/office/drawing/2016/ink" xmlns:am3d="http://schemas.microsoft.com/office/drawing/2017/model3d" xmlns:o="urn:schemas-microsoft-com:office:office" xmlns:oel="http://schemas.microsoft.com/office/2019/extlst" xmlns:r="http://schemas.openxmlformats.org/officeDocument/2006/relationships" xmlns:m="http://schemas.openxmlformats.org/officeDocument/2006/math" xmlns:v="urn:schemas-microsoft-com:vml" xmlns:wp14="http://schemas.microsoft.com/office/word/2010/wordprocessingDrawing" xmlns:wp="http://schemas.openxmlformats.org/drawingml/2006/wordprocessingDrawing" xmlns:w10="urn:schemas-microsoft-com:office:word" xmlns:w="http://schemas.openxmlformats.org/wordprocessingml/2006/main" xmlns:w14="http://schemas.microsoft.com/office/word/2010/wordml" xmlns:w15="http://schemas.microsoft.com/office/word/2012/wordml" xmlns:w16cex="http://schemas.microsoft.com/office/word/2018/wordml/cex" xmlns:w16cid="http://schemas.microsoft.com/office/word/2016/wordml/cid" xmlns:w16="http://schemas.microsoft.com/office/word/2018/wordml" xmlns:w16du="http://schemas.microsoft.com/office/word/2023/wordml/word16du" xmlns:w16sdtdh="http://schemas.microsoft.com/office/word/2020/wordml/sdtdatahash" xmlns:w16sdtfl="http://schemas.microsoft.com/office/word/2024/wordml/sdtformatlock" xmlns:w16se="http://schemas.microsoft.com/office/word/2015/wordml/symex" xmlns:wpg="http://schemas.microsoft.com/office/word/2010/wordprocessingGroup" xmlns:wpi="http://schemas.microsoft.com/office/word/2010/wordprocessingInk" xmlns:wne="http://schemas.microsoft.com/office/word/2006/wordml" xmlns:wps="http://schemas.microsoft.com/office/word/2010/wordprocessingShape" mc:Ignorable="w14 w15 w16se w16cid w16 w16cex w16sdtdh w16sdtfl w16du wp14">
   <w:p>
     <w:pPr>
       <w:pStyle w:val="Footer"/>
@@ -294,7 +349,7 @@
 </file>
 
 <file path=word/footer2.xml><?xml version="1.0" encoding="utf-8"?>
-<w:ftr xmlns:wpc="http://schemas.microsoft.com/office/word/2010/wordprocessingCanvas" xmlns:cx="http://schemas.microsoft.com/office/drawing/2014/chartex" xmlns:cx1="http://schemas.microsoft.com/office/drawing/2015/9/8/chartex" xmlns:cx2="http://schemas.microsoft.com/office/drawing/2015/10/21/chartex" xmlns:cx3="http://schemas.microsoft.com/office/drawing/2016/5/9/chartex" xmlns:cx4="http://schemas.microsoft.com/office/drawing/2016/5/10/chartex" xmlns:cx5="http://schemas.microsoft.com/office/drawing/2016/5/11/chartex" xmlns:cx6="http://schemas.microsoft.com/office/drawing/2016/5/12/chartex" xmlns:cx7="http://schemas.microsoft.com/office/drawing/2016/5/13/chartex" xmlns:cx8="http://schemas.microsoft.com/office/drawing/2016/5/14/chartex" xmlns:mc="http://schemas.openxmlformats.org/markup-compatibility/2006" xmlns:aink="http://schemas.microsoft.com/office/drawing/2016/ink" xmlns:am3d="http://schemas.microsoft.com/office/drawing/2017/model3d" xmlns:o="urn:schemas-microsoft-com:office:office" xmlns:oel="http://schemas.microsoft.com/office/2019/extlst" xmlns:r="http://schemas.openxmlformats.org/officeDocument/2006/relationships" xmlns:m="http://schemas.openxmlformats.org/officeDocument/2006/math" xmlns:v="urn:schemas-microsoft-com:vml" xmlns:wp14="http://schemas.microsoft.com/office/word/2010/wordprocessingDrawing" xmlns:wp="http://schemas.openxmlformats.org/drawingml/2006/wordprocessingDrawing" xmlns:w10="urn:schemas-microsoft-com:office:word" xmlns:w="http://schemas.openxmlformats.org/wordprocessingml/2006/main" xmlns:w14="http://schemas.microsoft.com/office/word/2010/wordml" xmlns:w15="http://schemas.microsoft.com/office/word/2012/wordml" xmlns:w16cex="http://schemas.microsoft.com/office/word/2018/wordml/cex" xmlns:w16cid="http://schemas.microsoft.com/office/word/2016/wordml/cid" xmlns:w16="http://schemas.microsoft.com/office/word/2018/wordml" xmlns:w16sdtdh="http://schemas.microsoft.com/office/word/2020/wordml/sdtdatahash" xmlns:w16se="http://schemas.microsoft.com/office/word/2015/wordml/symex" xmlns:wpg="http://schemas.microsoft.com/office/word/2010/wordprocessingGroup" xmlns:wpi="http://schemas.microsoft.com/office/word/2010/wordprocessingInk" xmlns:wne="http://schemas.microsoft.com/office/word/2006/wordml" xmlns:wps="http://schemas.microsoft.com/office/word/2010/wordprocessingShape" mc:Ignorable="w14 w15 w16se w16cid w16 w16cex w16sdtdh wp14">
+<w:ftr xmlns:wpc="http://schemas.microsoft.com/office/word/2010/wordprocessingCanvas" xmlns:cx="http://schemas.microsoft.com/office/drawing/2014/chartex" xmlns:cx1="http://schemas.microsoft.com/office/drawing/2015/9/8/chartex" xmlns:cx2="http://schemas.microsoft.com/office/drawing/2015/10/21/chartex" xmlns:cx3="http://schemas.microsoft.com/office/drawing/2016/5/9/chartex" xmlns:cx4="http://schemas.microsoft.com/office/drawing/2016/5/10/chartex" xmlns:cx5="http://schemas.microsoft.com/office/drawing/2016/5/11/chartex" xmlns:cx6="http://schemas.microsoft.com/office/drawing/2016/5/12/chartex" xmlns:cx7="http://schemas.microsoft.com/office/drawing/2016/5/13/chartex" xmlns:cx8="http://schemas.microsoft.com/office/drawing/2016/5/14/chartex" xmlns:mc="http://schemas.openxmlformats.org/markup-compatibility/2006" xmlns:aink="http://schemas.microsoft.com/office/drawing/2016/ink" xmlns:am3d="http://schemas.microsoft.com/office/drawing/2017/model3d" xmlns:o="urn:schemas-microsoft-com:office:office" xmlns:oel="http://schemas.microsoft.com/office/2019/extlst" xmlns:r="http://schemas.openxmlformats.org/officeDocument/2006/relationships" xmlns:m="http://schemas.openxmlformats.org/officeDocument/2006/math" xmlns:v="urn:schemas-microsoft-com:vml" xmlns:wp14="http://schemas.microsoft.com/office/word/2010/wordprocessingDrawing" xmlns:wp="http://schemas.openxmlformats.org/drawingml/2006/wordprocessingDrawing" xmlns:w10="urn:schemas-microsoft-com:office:word" xmlns:w="http://schemas.openxmlformats.org/wordprocessingml/2006/main" xmlns:w14="http://schemas.microsoft.com/office/word/2010/wordml" xmlns:w15="http://schemas.microsoft.com/office/word/2012/wordml" xmlns:w16cex="http://schemas.microsoft.com/office/word/2018/wordml/cex" xmlns:w16cid="http://schemas.microsoft.com/office/word/2016/wordml/cid" xmlns:w16="http://schemas.microsoft.com/office/word/2018/wordml" xmlns:w16du="http://schemas.microsoft.com/office/word/2023/wordml/word16du" xmlns:w16sdtdh="http://schemas.microsoft.com/office/word/2020/wordml/sdtdatahash" xmlns:w16sdtfl="http://schemas.microsoft.com/office/word/2024/wordml/sdtformatlock" xmlns:w16se="http://schemas.microsoft.com/office/word/2015/wordml/symex" xmlns:wpg="http://schemas.microsoft.com/office/word/2010/wordprocessingGroup" xmlns:wpi="http://schemas.microsoft.com/office/word/2010/wordprocessingInk" xmlns:wne="http://schemas.microsoft.com/office/word/2006/wordml" xmlns:wps="http://schemas.microsoft.com/office/word/2010/wordprocessingShape" mc:Ignorable="w14 w15 w16se w16cid w16 w16cex w16sdtdh w16sdtfl w16du wp14">
   <w:p>
     <w:pPr>
       <w:pStyle w:val="Footer"/>
@@ -345,20 +400,33 @@
     <w:r>
       <w:t xml:space="preserve"> of </w:t>
     </w:r>
-    <w:fldSimple w:instr=" NUMPAGES  ">
-      <w:r>
-        <w:rPr>
-          <w:noProof/>
-        </w:rPr>
-        <w:t>132</w:t>
-      </w:r>
-    </w:fldSimple>
+    <w:r>
+      <w:fldChar w:fldCharType="begin"/>
+    </w:r>
+    <w:r>
+      <w:instrText xml:space="preserve"> NUMPAGES  </w:instrText>
+    </w:r>
+    <w:r>
+      <w:fldChar w:fldCharType="separate"/>
+    </w:r>
+    <w:r>
+      <w:rPr>
+        <w:noProof/>
+      </w:rPr>
+      <w:t>132</w:t>
+    </w:r>
+    <w:r>
+      <w:rPr>
+        <w:noProof/>
+      </w:rPr>
+      <w:fldChar w:fldCharType="end"/>
+    </w:r>
   </w:p>
 </w:ftr>
 </file>
 
 <file path=word/footer3.xml><?xml version="1.0" encoding="utf-8"?>
-<w:ftr xmlns:wpc="http://schemas.microsoft.com/office/word/2010/wordprocessingCanvas" xmlns:cx="http://schemas.microsoft.com/office/drawing/2014/chartex" xmlns:cx1="http://schemas.microsoft.com/office/drawing/2015/9/8/chartex" xmlns:cx2="http://schemas.microsoft.com/office/drawing/2015/10/21/chartex" xmlns:cx3="http://schemas.microsoft.com/office/drawing/2016/5/9/chartex" xmlns:cx4="http://schemas.microsoft.com/office/drawing/2016/5/10/chartex" xmlns:cx5="http://schemas.microsoft.com/office/drawing/2016/5/11/chartex" xmlns:cx6="http://schemas.microsoft.com/office/drawing/2016/5/12/chartex" xmlns:cx7="http://schemas.microsoft.com/office/drawing/2016/5/13/chartex" xmlns:cx8="http://schemas.microsoft.com/office/drawing/2016/5/14/chartex" xmlns:mc="http://schemas.openxmlformats.org/markup-compatibility/2006" xmlns:aink="http://schemas.microsoft.com/office/drawing/2016/ink" xmlns:am3d="http://schemas.microsoft.com/office/drawing/2017/model3d" xmlns:o="urn:schemas-microsoft-com:office:office" xmlns:oel="http://schemas.microsoft.com/office/2019/extlst" xmlns:r="http://schemas.openxmlformats.org/officeDocument/2006/relationships" xmlns:m="http://schemas.openxmlformats.org/officeDocument/2006/math" xmlns:v="urn:schemas-microsoft-com:vml" xmlns:wp14="http://schemas.microsoft.com/office/word/2010/wordprocessingDrawing" xmlns:wp="http://schemas.openxmlformats.org/drawingml/2006/wordprocessingDrawing" xmlns:w10="urn:schemas-microsoft-com:office:word" xmlns:w="http://schemas.openxmlformats.org/wordprocessingml/2006/main" xmlns:w14="http://schemas.microsoft.com/office/word/2010/wordml" xmlns:w15="http://schemas.microsoft.com/office/word/2012/wordml" xmlns:w16cex="http://schemas.microsoft.com/office/word/2018/wordml/cex" xmlns:w16cid="http://schemas.microsoft.com/office/word/2016/wordml/cid" xmlns:w16="http://schemas.microsoft.com/office/word/2018/wordml" xmlns:w16sdtdh="http://schemas.microsoft.com/office/word/2020/wordml/sdtdatahash" xmlns:w16se="http://schemas.microsoft.com/office/word/2015/wordml/symex" xmlns:wpg="http://schemas.microsoft.com/office/word/2010/wordprocessingGroup" xmlns:wpi="http://schemas.microsoft.com/office/word/2010/wordprocessingInk" xmlns:wne="http://schemas.microsoft.com/office/word/2006/wordml" xmlns:wps="http://schemas.microsoft.com/office/word/2010/wordprocessingShape" mc:Ignorable="w14 w15 w16se w16cid w16 w16cex w16sdtdh wp14">
+<w:ftr xmlns:wpc="http://schemas.microsoft.com/office/word/2010/wordprocessingCanvas" xmlns:cx="http://schemas.microsoft.com/office/drawing/2014/chartex" xmlns:cx1="http://schemas.microsoft.com/office/drawing/2015/9/8/chartex" xmlns:cx2="http://schemas.microsoft.com/office/drawing/2015/10/21/chartex" xmlns:cx3="http://schemas.microsoft.com/office/drawing/2016/5/9/chartex" xmlns:cx4="http://schemas.microsoft.com/office/drawing/2016/5/10/chartex" xmlns:cx5="http://schemas.microsoft.com/office/drawing/2016/5/11/chartex" xmlns:cx6="http://schemas.microsoft.com/office/drawing/2016/5/12/chartex" xmlns:cx7="http://schemas.microsoft.com/office/drawing/2016/5/13/chartex" xmlns:cx8="http://schemas.microsoft.com/office/drawing/2016/5/14/chartex" xmlns:mc="http://schemas.openxmlformats.org/markup-compatibility/2006" xmlns:aink="http://schemas.microsoft.com/office/drawing/2016/ink" xmlns:am3d="http://schemas.microsoft.com/office/drawing/2017/model3d" xmlns:o="urn:schemas-microsoft-com:office:office" xmlns:oel="http://schemas.microsoft.com/office/2019/extlst" xmlns:r="http://schemas.openxmlformats.org/officeDocument/2006/relationships" xmlns:m="http://schemas.openxmlformats.org/officeDocument/2006/math" xmlns:v="urn:schemas-microsoft-com:vml" xmlns:wp14="http://schemas.microsoft.com/office/word/2010/wordprocessingDrawing" xmlns:wp="http://schemas.openxmlformats.org/drawingml/2006/wordprocessingDrawing" xmlns:w10="urn:schemas-microsoft-com:office:word" xmlns:w="http://schemas.openxmlformats.org/wordprocessingml/2006/main" xmlns:w14="http://schemas.microsoft.com/office/word/2010/wordml" xmlns:w15="http://schemas.microsoft.com/office/word/2012/wordml" xmlns:w16cex="http://schemas.microsoft.com/office/word/2018/wordml/cex" xmlns:w16cid="http://schemas.microsoft.com/office/word/2016/wordml/cid" xmlns:w16="http://schemas.microsoft.com/office/word/2018/wordml" xmlns:w16du="http://schemas.microsoft.com/office/word/2023/wordml/word16du" xmlns:w16sdtdh="http://schemas.microsoft.com/office/word/2020/wordml/sdtdatahash" xmlns:w16sdtfl="http://schemas.microsoft.com/office/word/2024/wordml/sdtformatlock" xmlns:w16se="http://schemas.microsoft.com/office/word/2015/wordml/symex" xmlns:wpg="http://schemas.microsoft.com/office/word/2010/wordprocessingGroup" xmlns:wpi="http://schemas.microsoft.com/office/word/2010/wordprocessingInk" xmlns:wne="http://schemas.microsoft.com/office/word/2006/wordml" xmlns:wps="http://schemas.microsoft.com/office/word/2010/wordprocessingShape" mc:Ignorable="w14 w15 w16se w16cid w16 w16cex w16sdtdh w16sdtfl w16du wp14">
   <w:p>
     <w:pPr>
       <w:pStyle w:val="Footer"/>
@@ -368,7 +436,7 @@
 </file>
 
 <file path=word/footer4.xml><?xml version="1.0" encoding="utf-8"?>
-<w:ftr xmlns:wpc="http://schemas.microsoft.com/office/word/2010/wordprocessingCanvas" xmlns:cx="http://schemas.microsoft.com/office/drawing/2014/chartex" xmlns:cx1="http://schemas.microsoft.com/office/drawing/2015/9/8/chartex" xmlns:cx2="http://schemas.microsoft.com/office/drawing/2015/10/21/chartex" xmlns:cx3="http://schemas.microsoft.com/office/drawing/2016/5/9/chartex" xmlns:cx4="http://schemas.microsoft.com/office/drawing/2016/5/10/chartex" xmlns:cx5="http://schemas.microsoft.com/office/drawing/2016/5/11/chartex" xmlns:cx6="http://schemas.microsoft.com/office/drawing/2016/5/12/chartex" xmlns:cx7="http://schemas.microsoft.com/office/drawing/2016/5/13/chartex" xmlns:cx8="http://schemas.microsoft.com/office/drawing/2016/5/14/chartex" xmlns:mc="http://schemas.openxmlformats.org/markup-compatibility/2006" xmlns:aink="http://schemas.microsoft.com/office/drawing/2016/ink" xmlns:am3d="http://schemas.microsoft.com/office/drawing/2017/model3d" xmlns:o="urn:schemas-microsoft-com:office:office" xmlns:oel="http://schemas.microsoft.com/office/2019/extlst" xmlns:r="http://schemas.openxmlformats.org/officeDocument/2006/relationships" xmlns:m="http://schemas.openxmlformats.org/officeDocument/2006/math" xmlns:v="urn:schemas-microsoft-com:vml" xmlns:wp14="http://schemas.microsoft.com/office/word/2010/wordprocessingDrawing" xmlns:wp="http://schemas.openxmlformats.org/drawingml/2006/wordprocessingDrawing" xmlns:w10="urn:schemas-microsoft-com:office:word" xmlns:w="http://schemas.openxmlformats.org/wordprocessingml/2006/main" xmlns:w14="http://schemas.microsoft.com/office/word/2010/wordml" xmlns:w15="http://schemas.microsoft.com/office/word/2012/wordml" xmlns:w16cex="http://schemas.microsoft.com/office/word/2018/wordml/cex" xmlns:w16cid="http://schemas.microsoft.com/office/word/2016/wordml/cid" xmlns:w16="http://schemas.microsoft.com/office/word/2018/wordml" xmlns:w16sdtdh="http://schemas.microsoft.com/office/word/2020/wordml/sdtdatahash" xmlns:w16se="http://schemas.microsoft.com/office/word/2015/wordml/symex" xmlns:wpg="http://schemas.microsoft.com/office/word/2010/wordprocessingGroup" xmlns:wpi="http://schemas.microsoft.com/office/word/2010/wordprocessingInk" xmlns:wne="http://schemas.microsoft.com/office/word/2006/wordml" xmlns:wps="http://schemas.microsoft.com/office/word/2010/wordprocessingShape" mc:Ignorable="w14 w15 w16se w16cid w16 w16cex w16sdtdh wp14">
+<w:ftr xmlns:wpc="http://schemas.microsoft.com/office/word/2010/wordprocessingCanvas" xmlns:cx="http://schemas.microsoft.com/office/drawing/2014/chartex" xmlns:cx1="http://schemas.microsoft.com/office/drawing/2015/9/8/chartex" xmlns:cx2="http://schemas.microsoft.com/office/drawing/2015/10/21/chartex" xmlns:cx3="http://schemas.microsoft.com/office/drawing/2016/5/9/chartex" xmlns:cx4="http://schemas.microsoft.com/office/drawing/2016/5/10/chartex" xmlns:cx5="http://schemas.microsoft.com/office/drawing/2016/5/11/chartex" xmlns:cx6="http://schemas.microsoft.com/office/drawing/2016/5/12/chartex" xmlns:cx7="http://schemas.microsoft.com/office/drawing/2016/5/13/chartex" xmlns:cx8="http://schemas.microsoft.com/office/drawing/2016/5/14/chartex" xmlns:mc="http://schemas.openxmlformats.org/markup-compatibility/2006" xmlns:aink="http://schemas.microsoft.com/office/drawing/2016/ink" xmlns:am3d="http://schemas.microsoft.com/office/drawing/2017/model3d" xmlns:o="urn:schemas-microsoft-com:office:office" xmlns:oel="http://schemas.microsoft.com/office/2019/extlst" xmlns:r="http://schemas.openxmlformats.org/officeDocument/2006/relationships" xmlns:m="http://schemas.openxmlformats.org/officeDocument/2006/math" xmlns:v="urn:schemas-microsoft-com:vml" xmlns:wp14="http://schemas.microsoft.com/office/word/2010/wordprocessingDrawing" xmlns:wp="http://schemas.openxmlformats.org/drawingml/2006/wordprocessingDrawing" xmlns:w10="urn:schemas-microsoft-com:office:word" xmlns:w="http://schemas.openxmlformats.org/wordprocessingml/2006/main" xmlns:w14="http://schemas.microsoft.com/office/word/2010/wordml" xmlns:w15="http://schemas.microsoft.com/office/word/2012/wordml" xmlns:w16cex="http://schemas.microsoft.com/office/word/2018/wordml/cex" xmlns:w16cid="http://schemas.microsoft.com/office/word/2016/wordml/cid" xmlns:w16="http://schemas.microsoft.com/office/word/2018/wordml" xmlns:w16du="http://schemas.microsoft.com/office/word/2023/wordml/word16du" xmlns:w16sdtdh="http://schemas.microsoft.com/office/word/2020/wordml/sdtdatahash" xmlns:w16sdtfl="http://schemas.microsoft.com/office/word/2024/wordml/sdtformatlock" xmlns:w16se="http://schemas.microsoft.com/office/word/2015/wordml/symex" xmlns:wpg="http://schemas.microsoft.com/office/word/2010/wordprocessingGroup" xmlns:wpi="http://schemas.microsoft.com/office/word/2010/wordprocessingInk" xmlns:wne="http://schemas.microsoft.com/office/word/2006/wordml" xmlns:wps="http://schemas.microsoft.com/office/word/2010/wordprocessingShape" mc:Ignorable="w14 w15 w16se w16cid w16 w16cex w16sdtdh w16sdtfl w16du wp14">
   <w:p>
     <w:pPr>
       <w:pStyle w:val="Footer"/>
@@ -423,20 +491,33 @@
     <w:r>
       <w:t xml:space="preserve"> of </w:t>
     </w:r>
-    <w:fldSimple w:instr=" NUMPAGES  ">
-      <w:r>
-        <w:rPr>
-          <w:noProof/>
-        </w:rPr>
-        <w:t>132</w:t>
-      </w:r>
-    </w:fldSimple>
+    <w:r>
+      <w:fldChar w:fldCharType="begin"/>
+    </w:r>
+    <w:r>
+      <w:instrText xml:space="preserve"> NUMPAGES  </w:instrText>
+    </w:r>
+    <w:r>
+      <w:fldChar w:fldCharType="separate"/>
+    </w:r>
+    <w:r>
+      <w:rPr>
+        <w:noProof/>
+      </w:rPr>
+      <w:t>132</w:t>
+    </w:r>
+    <w:r>
+      <w:rPr>
+        <w:noProof/>
+      </w:rPr>
+      <w:fldChar w:fldCharType="end"/>
+    </w:r>
   </w:p>
 </w:ftr>
 </file>
 
 <file path=word/footnotes.xml><?xml version="1.0" encoding="utf-8"?>
-<w:footnotes xmlns:wpc="http://schemas.microsoft.com/office/word/2010/wordprocessingCanvas" xmlns:cx="http://schemas.microsoft.com/office/drawing/2014/chartex" xmlns:cx1="http://schemas.microsoft.com/office/drawing/2015/9/8/chartex" xmlns:cx2="http://schemas.microsoft.com/office/drawing/2015/10/21/chartex" xmlns:cx3="http://schemas.microsoft.com/office/drawing/2016/5/9/chartex" xmlns:cx4="http://schemas.microsoft.com/office/drawing/2016/5/10/chartex" xmlns:cx5="http://schemas.microsoft.com/office/drawing/2016/5/11/chartex" xmlns:cx6="http://schemas.microsoft.com/office/drawing/2016/5/12/chartex" xmlns:cx7="http://schemas.microsoft.com/office/drawing/2016/5/13/chartex" xmlns:cx8="http://schemas.microsoft.com/office/drawing/2016/5/14/chartex" xmlns:mc="http://schemas.openxmlformats.org/markup-compatibility/2006" xmlns:aink="http://schemas.microsoft.com/office/drawing/2016/ink" xmlns:am3d="http://schemas.microsoft.com/office/drawing/2017/model3d" xmlns:o="urn:schemas-microsoft-com:office:office" xmlns:oel="http://schemas.microsoft.com/office/2019/extlst" xmlns:r="http://schemas.openxmlformats.org/officeDocument/2006/relationships" xmlns:m="http://schemas.openxmlformats.org/officeDocument/2006/math" xmlns:v="urn:schemas-microsoft-com:vml" xmlns:wp14="http://schemas.microsoft.com/office/word/2010/wordprocessingDrawing" xmlns:wp="http://schemas.openxmlformats.org/drawingml/2006/wordprocessingDrawing" xmlns:w10="urn:schemas-microsoft-com:office:word" xmlns:w="http://schemas.openxmlformats.org/wordprocessingml/2006/main" xmlns:w14="http://schemas.microsoft.com/office/word/2010/wordml" xmlns:w15="http://schemas.microsoft.com/office/word/2012/wordml" xmlns:w16cex="http://schemas.microsoft.com/office/word/2018/wordml/cex" xmlns:w16cid="http://schemas.microsoft.com/office/word/2016/wordml/cid" xmlns:w16="http://schemas.microsoft.com/office/word/2018/wordml" xmlns:w16sdtdh="http://schemas.microsoft.com/office/word/2020/wordml/sdtdatahash" xmlns:w16se="http://schemas.microsoft.com/office/word/2015/wordml/symex" xmlns:wpg="http://schemas.microsoft.com/office/word/2010/wordprocessingGroup" xmlns:wpi="http://schemas.microsoft.com/office/word/2010/wordprocessingInk" xmlns:wne="http://schemas.microsoft.com/office/word/2006/wordml" xmlns:wps="http://schemas.microsoft.com/office/word/2010/wordprocessingShape" mc:Ignorable="w14 w15 w16se w16cid w16 w16cex w16sdtdh wp14">
+<w:footnotes xmlns:wpc="http://schemas.microsoft.com/office/word/2010/wordprocessingCanvas" xmlns:cx="http://schemas.microsoft.com/office/drawing/2014/chartex" xmlns:cx1="http://schemas.microsoft.com/office/drawing/2015/9/8/chartex" xmlns:cx2="http://schemas.microsoft.com/office/drawing/2015/10/21/chartex" xmlns:cx3="http://schemas.microsoft.com/office/drawing/2016/5/9/chartex" xmlns:cx4="http://schemas.microsoft.com/office/drawing/2016/5/10/chartex" xmlns:cx5="http://schemas.microsoft.com/office/drawing/2016/5/11/chartex" xmlns:cx6="http://schemas.microsoft.com/office/drawing/2016/5/12/chartex" xmlns:cx7="http://schemas.microsoft.com/office/drawing/2016/5/13/chartex" xmlns:cx8="http://schemas.microsoft.com/office/drawing/2016/5/14/chartex" xmlns:mc="http://schemas.openxmlformats.org/markup-compatibility/2006" xmlns:aink="http://schemas.microsoft.com/office/drawing/2016/ink" xmlns:am3d="http://schemas.microsoft.com/office/drawing/2017/model3d" xmlns:o="urn:schemas-microsoft-com:office:office" xmlns:oel="http://schemas.microsoft.com/office/2019/extlst" xmlns:r="http://schemas.openxmlformats.org/officeDocument/2006/relationships" xmlns:m="http://schemas.openxmlformats.org/officeDocument/2006/math" xmlns:v="urn:schemas-microsoft-com:vml" xmlns:wp14="http://schemas.microsoft.com/office/word/2010/wordprocessingDrawing" xmlns:wp="http://schemas.openxmlformats.org/drawingml/2006/wordprocessingDrawing" xmlns:w10="urn:schemas-microsoft-com:office:word" xmlns:w="http://schemas.openxmlformats.org/wordprocessingml/2006/main" xmlns:w14="http://schemas.microsoft.com/office/word/2010/wordml" xmlns:w15="http://schemas.microsoft.com/office/word/2012/wordml" xmlns:w16cex="http://schemas.microsoft.com/office/word/2018/wordml/cex" xmlns:w16cid="http://schemas.microsoft.com/office/word/2016/wordml/cid" xmlns:w16="http://schemas.microsoft.com/office/word/2018/wordml" xmlns:w16du="http://schemas.microsoft.com/office/word/2023/wordml/word16du" xmlns:w16sdtdh="http://schemas.microsoft.com/office/word/2020/wordml/sdtdatahash" xmlns:w16sdtfl="http://schemas.microsoft.com/office/word/2024/wordml/sdtformatlock" xmlns:w16se="http://schemas.microsoft.com/office/word/2015/wordml/symex" xmlns:wpg="http://schemas.microsoft.com/office/word/2010/wordprocessingGroup" xmlns:wpi="http://schemas.microsoft.com/office/word/2010/wordprocessingInk" xmlns:wne="http://schemas.microsoft.com/office/word/2006/wordml" xmlns:wps="http://schemas.microsoft.com/office/word/2010/wordprocessingShape" mc:Ignorable="w14 w15 w16se w16cid w16 w16cex w16sdtdh w16sdtfl w16du wp14">
   <w:footnote w:type="separator" w:id="-1">
     <w:p>
       <w:pPr>
@@ -468,7 +549,7 @@
 </file>
 
 <file path=word/header1.xml><?xml version="1.0" encoding="utf-8"?>
-<w:hdr xmlns:wpc="http://schemas.microsoft.com/office/word/2010/wordprocessingCanvas" xmlns:cx="http://schemas.microsoft.com/office/drawing/2014/chartex" xmlns:cx1="http://schemas.microsoft.com/office/drawing/2015/9/8/chartex" xmlns:cx2="http://schemas.microsoft.com/office/drawing/2015/10/21/chartex" xmlns:cx3="http://schemas.microsoft.com/office/drawing/2016/5/9/chartex" xmlns:cx4="http://schemas.microsoft.com/office/drawing/2016/5/10/chartex" xmlns:cx5="http://schemas.microsoft.com/office/drawing/2016/5/11/chartex" xmlns:cx6="http://schemas.microsoft.com/office/drawing/2016/5/12/chartex" xmlns:cx7="http://schemas.microsoft.com/office/drawing/2016/5/13/chartex" xmlns:cx8="http://schemas.microsoft.com/office/drawing/2016/5/14/chartex" xmlns:mc="http://schemas.openxmlformats.org/markup-compatibility/2006" xmlns:aink="http://schemas.microsoft.com/office/drawing/2016/ink" xmlns:am3d="http://schemas.microsoft.com/office/drawing/2017/model3d" xmlns:o="urn:schemas-microsoft-com:office:office" xmlns:oel="http://schemas.microsoft.com/office/2019/extlst" xmlns:r="http://schemas.openxmlformats.org/officeDocument/2006/relationships" xmlns:m="http://schemas.openxmlformats.org/officeDocument/2006/math" xmlns:v="urn:schemas-microsoft-com:vml" xmlns:wp14="http://schemas.microsoft.com/office/word/2010/wordprocessingDrawing" xmlns:wp="http://schemas.openxmlformats.org/drawingml/2006/wordprocessingDrawing" xmlns:w10="urn:schemas-microsoft-com:office:word" xmlns:w="http://schemas.openxmlformats.org/wordprocessingml/2006/main" xmlns:w14="http://schemas.microsoft.com/office/word/2010/wordml" xmlns:w15="http://schemas.microsoft.com/office/word/2012/wordml" xmlns:w16cex="http://schemas.microsoft.com/office/word/2018/wordml/cex" xmlns:w16cid="http://schemas.microsoft.com/office/word/2016/wordml/cid" xmlns:w16="http://schemas.microsoft.com/office/word/2018/wordml" xmlns:w16sdtdh="http://schemas.microsoft.com/office/word/2020/wordml/sdtdatahash" xmlns:w16se="http://schemas.microsoft.com/office/word/2015/wordml/symex" xmlns:wpg="http://schemas.microsoft.com/office/word/2010/wordprocessingGroup" xmlns:wpi="http://schemas.microsoft.com/office/word/2010/wordprocessingInk" xmlns:wne="http://schemas.microsoft.com/office/word/2006/wordml" xmlns:wps="http://schemas.microsoft.com/office/word/2010/wordprocessingShape" mc:Ignorable="w14 w15 w16se w16cid w16 w16cex w16sdtdh wp14">
+<w:hdr xmlns:wpc="http://schemas.microsoft.com/office/word/2010/wordprocessingCanvas" xmlns:cx="http://schemas.microsoft.com/office/drawing/2014/chartex" xmlns:cx1="http://schemas.microsoft.com/office/drawing/2015/9/8/chartex" xmlns:cx2="http://schemas.microsoft.com/office/drawing/2015/10/21/chartex" xmlns:cx3="http://schemas.microsoft.com/office/drawing/2016/5/9/chartex" xmlns:cx4="http://schemas.microsoft.com/office/drawing/2016/5/10/chartex" xmlns:cx5="http://schemas.microsoft.com/office/drawing/2016/5/11/chartex" xmlns:cx6="http://schemas.microsoft.com/office/drawing/2016/5/12/chartex" xmlns:cx7="http://schemas.microsoft.com/office/drawing/2016/5/13/chartex" xmlns:cx8="http://schemas.microsoft.com/office/drawing/2016/5/14/chartex" xmlns:mc="http://schemas.openxmlformats.org/markup-compatibility/2006" xmlns:aink="http://schemas.microsoft.com/office/drawing/2016/ink" xmlns:am3d="http://schemas.microsoft.com/office/drawing/2017/model3d" xmlns:o="urn:schemas-microsoft-com:office:office" xmlns:oel="http://schemas.microsoft.com/office/2019/extlst" xmlns:r="http://schemas.openxmlformats.org/officeDocument/2006/relationships" xmlns:m="http://schemas.openxmlformats.org/officeDocument/2006/math" xmlns:v="urn:schemas-microsoft-com:vml" xmlns:wp14="http://schemas.microsoft.com/office/word/2010/wordprocessingDrawing" xmlns:wp="http://schemas.openxmlformats.org/drawingml/2006/wordprocessingDrawing" xmlns:w10="urn:schemas-microsoft-com:office:word" xmlns:w="http://schemas.openxmlformats.org/wordprocessingml/2006/main" xmlns:w14="http://schemas.microsoft.com/office/word/2010/wordml" xmlns:w15="http://schemas.microsoft.com/office/word/2012/wordml" xmlns:w16cex="http://schemas.microsoft.com/office/word/2018/wordml/cex" xmlns:w16cid="http://schemas.microsoft.com/office/word/2016/wordml/cid" xmlns:w16="http://schemas.microsoft.com/office/word/2018/wordml" xmlns:w16du="http://schemas.microsoft.com/office/word/2023/wordml/word16du" xmlns:w16sdtdh="http://schemas.microsoft.com/office/word/2020/wordml/sdtdatahash" xmlns:w16sdtfl="http://schemas.microsoft.com/office/word/2024/wordml/sdtformatlock" xmlns:w16se="http://schemas.microsoft.com/office/word/2015/wordml/symex" xmlns:wpg="http://schemas.microsoft.com/office/word/2010/wordprocessingGroup" xmlns:wpi="http://schemas.microsoft.com/office/word/2010/wordprocessingInk" xmlns:wne="http://schemas.microsoft.com/office/word/2006/wordml" xmlns:wps="http://schemas.microsoft.com/office/word/2010/wordprocessingShape" mc:Ignorable="w14 w15 w16se w16cid w16 w16cex w16sdtdh w16sdtfl w16du wp14">
   <w:p>
     <w:pPr>
       <w:pStyle w:val="Header"/>
@@ -478,7 +559,7 @@
 </file>
 
 <file path=word/header2.xml><?xml version="1.0" encoding="utf-8"?>
-<w:hdr xmlns:wpc="http://schemas.microsoft.com/office/word/2010/wordprocessingCanvas" xmlns:cx="http://schemas.microsoft.com/office/drawing/2014/chartex" xmlns:cx1="http://schemas.microsoft.com/office/drawing/2015/9/8/chartex" xmlns:cx2="http://schemas.microsoft.com/office/drawing/2015/10/21/chartex" xmlns:cx3="http://schemas.microsoft.com/office/drawing/2016/5/9/chartex" xmlns:cx4="http://schemas.microsoft.com/office/drawing/2016/5/10/chartex" xmlns:cx5="http://schemas.microsoft.com/office/drawing/2016/5/11/chartex" xmlns:cx6="http://schemas.microsoft.com/office/drawing/2016/5/12/chartex" xmlns:cx7="http://schemas.microsoft.com/office/drawing/2016/5/13/chartex" xmlns:cx8="http://schemas.microsoft.com/office/drawing/2016/5/14/chartex" xmlns:mc="http://schemas.openxmlformats.org/markup-compatibility/2006" xmlns:aink="http://schemas.microsoft.com/office/drawing/2016/ink" xmlns:am3d="http://schemas.microsoft.com/office/drawing/2017/model3d" xmlns:o="urn:schemas-microsoft-com:office:office" xmlns:oel="http://schemas.microsoft.com/office/2019/extlst" xmlns:r="http://schemas.openxmlformats.org/officeDocument/2006/relationships" xmlns:m="http://schemas.openxmlformats.org/officeDocument/2006/math" xmlns:v="urn:schemas-microsoft-com:vml" xmlns:wp14="http://schemas.microsoft.com/office/word/2010/wordprocessingDrawing" xmlns:wp="http://schemas.openxmlformats.org/drawingml/2006/wordprocessingDrawing" xmlns:w10="urn:schemas-microsoft-com:office:word" xmlns:w="http://schemas.openxmlformats.org/wordprocessingml/2006/main" xmlns:w14="http://schemas.microsoft.com/office/word/2010/wordml" xmlns:w15="http://schemas.microsoft.com/office/word/2012/wordml" xmlns:w16cex="http://schemas.microsoft.com/office/word/2018/wordml/cex" xmlns:w16cid="http://schemas.microsoft.com/office/word/2016/wordml/cid" xmlns:w16="http://schemas.microsoft.com/office/word/2018/wordml" xmlns:w16sdtdh="http://schemas.microsoft.com/office/word/2020/wordml/sdtdatahash" xmlns:w16se="http://schemas.microsoft.com/office/word/2015/wordml/symex" xmlns:wpg="http://schemas.microsoft.com/office/word/2010/wordprocessingGroup" xmlns:wpi="http://schemas.microsoft.com/office/word/2010/wordprocessingInk" xmlns:wne="http://schemas.microsoft.com/office/word/2006/wordml" xmlns:wps="http://schemas.microsoft.com/office/word/2010/wordprocessingShape" mc:Ignorable="w14 w15 w16se w16cid w16 w16cex w16sdtdh wp14">
+<w:hdr xmlns:wpc="http://schemas.microsoft.com/office/word/2010/wordprocessingCanvas" xmlns:cx="http://schemas.microsoft.com/office/drawing/2014/chartex" xmlns:cx1="http://schemas.microsoft.com/office/drawing/2015/9/8/chartex" xmlns:cx2="http://schemas.microsoft.com/office/drawing/2015/10/21/chartex" xmlns:cx3="http://schemas.microsoft.com/office/drawing/2016/5/9/chartex" xmlns:cx4="http://schemas.microsoft.com/office/drawing/2016/5/10/chartex" xmlns:cx5="http://schemas.microsoft.com/office/drawing/2016/5/11/chartex" xmlns:cx6="http://schemas.microsoft.com/office/drawing/2016/5/12/chartex" xmlns:cx7="http://schemas.microsoft.com/office/drawing/2016/5/13/chartex" xmlns:cx8="http://schemas.microsoft.com/office/drawing/2016/5/14/chartex" xmlns:mc="http://schemas.openxmlformats.org/markup-compatibility/2006" xmlns:aink="http://schemas.microsoft.com/office/drawing/2016/ink" xmlns:am3d="http://schemas.microsoft.com/office/drawing/2017/model3d" xmlns:o="urn:schemas-microsoft-com:office:office" xmlns:oel="http://schemas.microsoft.com/office/2019/extlst" xmlns:r="http://schemas.openxmlformats.org/officeDocument/2006/relationships" xmlns:m="http://schemas.openxmlformats.org/officeDocument/2006/math" xmlns:v="urn:schemas-microsoft-com:vml" xmlns:wp14="http://schemas.microsoft.com/office/word/2010/wordprocessingDrawing" xmlns:wp="http://schemas.openxmlformats.org/drawingml/2006/wordprocessingDrawing" xmlns:w10="urn:schemas-microsoft-com:office:word" xmlns:w="http://schemas.openxmlformats.org/wordprocessingml/2006/main" xmlns:w14="http://schemas.microsoft.com/office/word/2010/wordml" xmlns:w15="http://schemas.microsoft.com/office/word/2012/wordml" xmlns:w16cex="http://schemas.microsoft.com/office/word/2018/wordml/cex" xmlns:w16cid="http://schemas.microsoft.com/office/word/2016/wordml/cid" xmlns:w16="http://schemas.microsoft.com/office/word/2018/wordml" xmlns:w16du="http://schemas.microsoft.com/office/word/2023/wordml/word16du" xmlns:w16sdtdh="http://schemas.microsoft.com/office/word/2020/wordml/sdtdatahash" xmlns:w16sdtfl="http://schemas.microsoft.com/office/word/2024/wordml/sdtformatlock" xmlns:w16se="http://schemas.microsoft.com/office/word/2015/wordml/symex" xmlns:wpg="http://schemas.microsoft.com/office/word/2010/wordprocessingGroup" xmlns:wpi="http://schemas.microsoft.com/office/word/2010/wordprocessingInk" xmlns:wne="http://schemas.microsoft.com/office/word/2006/wordml" xmlns:wps="http://schemas.microsoft.com/office/word/2010/wordprocessingShape" mc:Ignorable="w14 w15 w16se w16cid w16 w16cex w16sdtdh w16sdtfl w16du wp14">
   <w:p>
     <w:pPr>
       <w:pStyle w:val="Header"/>
@@ -512,7 +593,7 @@
 </file>
 
 <file path=word/header3.xml><?xml version="1.0" encoding="utf-8"?>
-<w:hdr xmlns:wpc="http://schemas.microsoft.com/office/word/2010/wordprocessingCanvas" xmlns:cx="http://schemas.microsoft.com/office/drawing/2014/chartex" xmlns:cx1="http://schemas.microsoft.com/office/drawing/2015/9/8/chartex" xmlns:cx2="http://schemas.microsoft.com/office/drawing/2015/10/21/chartex" xmlns:cx3="http://schemas.microsoft.com/office/drawing/2016/5/9/chartex" xmlns:cx4="http://schemas.microsoft.com/office/drawing/2016/5/10/chartex" xmlns:cx5="http://schemas.microsoft.com/office/drawing/2016/5/11/chartex" xmlns:cx6="http://schemas.microsoft.com/office/drawing/2016/5/12/chartex" xmlns:cx7="http://schemas.microsoft.com/office/drawing/2016/5/13/chartex" xmlns:cx8="http://schemas.microsoft.com/office/drawing/2016/5/14/chartex" xmlns:mc="http://schemas.openxmlformats.org/markup-compatibility/2006" xmlns:aink="http://schemas.microsoft.com/office/drawing/2016/ink" xmlns:am3d="http://schemas.microsoft.com/office/drawing/2017/model3d" xmlns:o="urn:schemas-microsoft-com:office:office" xmlns:oel="http://schemas.microsoft.com/office/2019/extlst" xmlns:r="http://schemas.openxmlformats.org/officeDocument/2006/relationships" xmlns:m="http://schemas.openxmlformats.org/officeDocument/2006/math" xmlns:v="urn:schemas-microsoft-com:vml" xmlns:wp14="http://schemas.microsoft.com/office/word/2010/wordprocessingDrawing" xmlns:wp="http://schemas.openxmlformats.org/drawingml/2006/wordprocessingDrawing" xmlns:w10="urn:schemas-microsoft-com:office:word" xmlns:w="http://schemas.openxmlformats.org/wordprocessingml/2006/main" xmlns:w14="http://schemas.microsoft.com/office/word/2010/wordml" xmlns:w15="http://schemas.microsoft.com/office/word/2012/wordml" xmlns:w16cex="http://schemas.microsoft.com/office/word/2018/wordml/cex" xmlns:w16cid="http://schemas.microsoft.com/office/word/2016/wordml/cid" xmlns:w16="http://schemas.microsoft.com/office/word/2018/wordml" xmlns:w16sdtdh="http://schemas.microsoft.com/office/word/2020/wordml/sdtdatahash" xmlns:w16se="http://schemas.microsoft.com/office/word/2015/wordml/symex" xmlns:wpg="http://schemas.microsoft.com/office/word/2010/wordprocessingGroup" xmlns:wpi="http://schemas.microsoft.com/office/word/2010/wordprocessingInk" xmlns:wne="http://schemas.microsoft.com/office/word/2006/wordml" xmlns:wps="http://schemas.microsoft.com/office/word/2010/wordprocessingShape" mc:Ignorable="w14 w15 w16se w16cid w16 w16cex w16sdtdh wp14">
+<w:hdr xmlns:wpc="http://schemas.microsoft.com/office/word/2010/wordprocessingCanvas" xmlns:cx="http://schemas.microsoft.com/office/drawing/2014/chartex" xmlns:cx1="http://schemas.microsoft.com/office/drawing/2015/9/8/chartex" xmlns:cx2="http://schemas.microsoft.com/office/drawing/2015/10/21/chartex" xmlns:cx3="http://schemas.microsoft.com/office/drawing/2016/5/9/chartex" xmlns:cx4="http://schemas.microsoft.com/office/drawing/2016/5/10/chartex" xmlns:cx5="http://schemas.microsoft.com/office/drawing/2016/5/11/chartex" xmlns:cx6="http://schemas.microsoft.com/office/drawing/2016/5/12/chartex" xmlns:cx7="http://schemas.microsoft.com/office/drawing/2016/5/13/chartex" xmlns:cx8="http://schemas.microsoft.com/office/drawing/2016/5/14/chartex" xmlns:mc="http://schemas.openxmlformats.org/markup-compatibility/2006" xmlns:aink="http://schemas.microsoft.com/office/drawing/2016/ink" xmlns:am3d="http://schemas.microsoft.com/office/drawing/2017/model3d" xmlns:o="urn:schemas-microsoft-com:office:office" xmlns:oel="http://schemas.microsoft.com/office/2019/extlst" xmlns:r="http://schemas.openxmlformats.org/officeDocument/2006/relationships" xmlns:m="http://schemas.openxmlformats.org/officeDocument/2006/math" xmlns:v="urn:schemas-microsoft-com:vml" xmlns:wp14="http://schemas.microsoft.com/office/word/2010/wordprocessingDrawing" xmlns:wp="http://schemas.openxmlformats.org/drawingml/2006/wordprocessingDrawing" xmlns:w10="urn:schemas-microsoft-com:office:word" xmlns:w="http://schemas.openxmlformats.org/wordprocessingml/2006/main" xmlns:w14="http://schemas.microsoft.com/office/word/2010/wordml" xmlns:w15="http://schemas.microsoft.com/office/word/2012/wordml" xmlns:w16cex="http://schemas.microsoft.com/office/word/2018/wordml/cex" xmlns:w16cid="http://schemas.microsoft.com/office/word/2016/wordml/cid" xmlns:w16="http://schemas.microsoft.com/office/word/2018/wordml" xmlns:w16du="http://schemas.microsoft.com/office/word/2023/wordml/word16du" xmlns:w16sdtdh="http://schemas.microsoft.com/office/word/2020/wordml/sdtdatahash" xmlns:w16sdtfl="http://schemas.microsoft.com/office/word/2024/wordml/sdtformatlock" xmlns:w16se="http://schemas.microsoft.com/office/word/2015/wordml/symex" xmlns:wpg="http://schemas.microsoft.com/office/word/2010/wordprocessingGroup" xmlns:wpi="http://schemas.microsoft.com/office/word/2010/wordprocessingInk" xmlns:wne="http://schemas.microsoft.com/office/word/2006/wordml" xmlns:wps="http://schemas.microsoft.com/office/word/2010/wordprocessingShape" mc:Ignorable="w14 w15 w16se w16cid w16 w16cex w16sdtdh w16sdtfl w16du wp14">
   <w:p>
     <w:pPr>
       <w:pStyle w:val="Header"/>
@@ -522,7 +603,7 @@
 </file>
 
 <file path=word/header4.xml><?xml version="1.0" encoding="utf-8"?>
-<w:hdr xmlns:wpc="http://schemas.microsoft.com/office/word/2010/wordprocessingCanvas" xmlns:cx="http://schemas.microsoft.com/office/drawing/2014/chartex" xmlns:cx1="http://schemas.microsoft.com/office/drawing/2015/9/8/chartex" xmlns:cx2="http://schemas.microsoft.com/office/drawing/2015/10/21/chartex" xmlns:cx3="http://schemas.microsoft.com/office/drawing/2016/5/9/chartex" xmlns:cx4="http://schemas.microsoft.com/office/drawing/2016/5/10/chartex" xmlns:cx5="http://schemas.microsoft.com/office/drawing/2016/5/11/chartex" xmlns:cx6="http://schemas.microsoft.com/office/drawing/2016/5/12/chartex" xmlns:cx7="http://schemas.microsoft.com/office/drawing/2016/5/13/chartex" xmlns:cx8="http://schemas.microsoft.com/office/drawing/2016/5/14/chartex" xmlns:mc="http://schemas.openxmlformats.org/markup-compatibility/2006" xmlns:aink="http://schemas.microsoft.com/office/drawing/2016/ink" xmlns:am3d="http://schemas.microsoft.com/office/drawing/2017/model3d" xmlns:o="urn:schemas-microsoft-com:office:office" xmlns:oel="http://schemas.microsoft.com/office/2019/extlst" xmlns:r="http://schemas.openxmlformats.org/officeDocument/2006/relationships" xmlns:m="http://schemas.openxmlformats.org/officeDocument/2006/math" xmlns:v="urn:schemas-microsoft-com:vml" xmlns:wp14="http://schemas.microsoft.com/office/word/2010/wordprocessingDrawing" xmlns:wp="http://schemas.openxmlformats.org/drawingml/2006/wordprocessingDrawing" xmlns:w10="urn:schemas-microsoft-com:office:word" xmlns:w="http://schemas.openxmlformats.org/wordprocessingml/2006/main" xmlns:w14="http://schemas.microsoft.com/office/word/2010/wordml" xmlns:w15="http://schemas.microsoft.com/office/word/2012/wordml" xmlns:w16cex="http://schemas.microsoft.com/office/word/2018/wordml/cex" xmlns:w16cid="http://schemas.microsoft.com/office/word/2016/wordml/cid" xmlns:w16="http://schemas.microsoft.com/office/word/2018/wordml" xmlns:w16sdtdh="http://schemas.microsoft.com/office/word/2020/wordml/sdtdatahash" xmlns:w16se="http://schemas.microsoft.com/office/word/2015/wordml/symex" xmlns:wpg="http://schemas.microsoft.com/office/word/2010/wordprocessingGroup" xmlns:wpi="http://schemas.microsoft.com/office/word/2010/wordprocessingInk" xmlns:wne="http://schemas.microsoft.com/office/word/2006/wordml" xmlns:wps="http://schemas.microsoft.com/office/word/2010/wordprocessingShape" mc:Ignorable="w14 w15 w16se w16cid w16 w16cex w16sdtdh wp14">
+<w:hdr xmlns:wpc="http://schemas.microsoft.com/office/word/2010/wordprocessingCanvas" xmlns:cx="http://schemas.microsoft.com/office/drawing/2014/chartex" xmlns:cx1="http://schemas.microsoft.com/office/drawing/2015/9/8/chartex" xmlns:cx2="http://schemas.microsoft.com/office/drawing/2015/10/21/chartex" xmlns:cx3="http://schemas.microsoft.com/office/drawing/2016/5/9/chartex" xmlns:cx4="http://schemas.microsoft.com/office/drawing/2016/5/10/chartex" xmlns:cx5="http://schemas.microsoft.com/office/drawing/2016/5/11/chartex" xmlns:cx6="http://schemas.microsoft.com/office/drawing/2016/5/12/chartex" xmlns:cx7="http://schemas.microsoft.com/office/drawing/2016/5/13/chartex" xmlns:cx8="http://schemas.microsoft.com/office/drawing/2016/5/14/chartex" xmlns:mc="http://schemas.openxmlformats.org/markup-compatibility/2006" xmlns:aink="http://schemas.microsoft.com/office/drawing/2016/ink" xmlns:am3d="http://schemas.microsoft.com/office/drawing/2017/model3d" xmlns:o="urn:schemas-microsoft-com:office:office" xmlns:oel="http://schemas.microsoft.com/office/2019/extlst" xmlns:r="http://schemas.openxmlformats.org/officeDocument/2006/relationships" xmlns:m="http://schemas.openxmlformats.org/officeDocument/2006/math" xmlns:v="urn:schemas-microsoft-com:vml" xmlns:wp14="http://schemas.microsoft.com/office/word/2010/wordprocessingDrawing" xmlns:wp="http://schemas.openxmlformats.org/drawingml/2006/wordprocessingDrawing" xmlns:w10="urn:schemas-microsoft-com:office:word" xmlns:w="http://schemas.openxmlformats.org/wordprocessingml/2006/main" xmlns:w14="http://schemas.microsoft.com/office/word/2010/wordml" xmlns:w15="http://schemas.microsoft.com/office/word/2012/wordml" xmlns:w16cex="http://schemas.microsoft.com/office/word/2018/wordml/cex" xmlns:w16cid="http://schemas.microsoft.com/office/word/2016/wordml/cid" xmlns:w16="http://schemas.microsoft.com/office/word/2018/wordml" xmlns:w16du="http://schemas.microsoft.com/office/word/2023/wordml/word16du" xmlns:w16sdtdh="http://schemas.microsoft.com/office/word/2020/wordml/sdtdatahash" xmlns:w16sdtfl="http://schemas.microsoft.com/office/word/2024/wordml/sdtformatlock" xmlns:w16se="http://schemas.microsoft.com/office/word/2015/wordml/symex" xmlns:wpg="http://schemas.microsoft.com/office/word/2010/wordprocessingGroup" xmlns:wpi="http://schemas.microsoft.com/office/word/2010/wordprocessingInk" xmlns:wne="http://schemas.microsoft.com/office/word/2006/wordml" xmlns:wps="http://schemas.microsoft.com/office/word/2010/wordprocessingShape" mc:Ignorable="w14 w15 w16se w16cid w16 w16cex w16sdtdh w16sdtfl w16du wp14">
   <w:p>
     <w:pPr>
       <w:pStyle w:val="NormalParagraph"/>
@@ -537,7 +618,7 @@
 </file>
 
 <file path=word/header5.xml><?xml version="1.0" encoding="utf-8"?>
-<w:hdr xmlns:wpc="http://schemas.microsoft.com/office/word/2010/wordprocessingCanvas" xmlns:cx="http://schemas.microsoft.com/office/drawing/2014/chartex" xmlns:cx1="http://schemas.microsoft.com/office/drawing/2015/9/8/chartex" xmlns:cx2="http://schemas.microsoft.com/office/drawing/2015/10/21/chartex" xmlns:cx3="http://schemas.microsoft.com/office/drawing/2016/5/9/chartex" xmlns:cx4="http://schemas.microsoft.com/office/drawing/2016/5/10/chartex" xmlns:cx5="http://schemas.microsoft.com/office/drawing/2016/5/11/chartex" xmlns:cx6="http://schemas.microsoft.com/office/drawing/2016/5/12/chartex" xmlns:cx7="http://schemas.microsoft.com/office/drawing/2016/5/13/chartex" xmlns:cx8="http://schemas.microsoft.com/office/drawing/2016/5/14/chartex" xmlns:mc="http://schemas.openxmlformats.org/markup-compatibility/2006" xmlns:aink="http://schemas.microsoft.com/office/drawing/2016/ink" xmlns:am3d="http://schemas.microsoft.com/office/drawing/2017/model3d" xmlns:o="urn:schemas-microsoft-com:office:office" xmlns:oel="http://schemas.microsoft.com/office/2019/extlst" xmlns:r="http://schemas.openxmlformats.org/officeDocument/2006/relationships" xmlns:m="http://schemas.openxmlformats.org/officeDocument/2006/math" xmlns:v="urn:schemas-microsoft-com:vml" xmlns:wp14="http://schemas.microsoft.com/office/word/2010/wordprocessingDrawing" xmlns:wp="http://schemas.openxmlformats.org/drawingml/2006/wordprocessingDrawing" xmlns:w10="urn:schemas-microsoft-com:office:word" xmlns:w="http://schemas.openxmlformats.org/wordprocessingml/2006/main" xmlns:w14="http://schemas.microsoft.com/office/word/2010/wordml" xmlns:w15="http://schemas.microsoft.com/office/word/2012/wordml" xmlns:w16cex="http://schemas.microsoft.com/office/word/2018/wordml/cex" xmlns:w16cid="http://schemas.microsoft.com/office/word/2016/wordml/cid" xmlns:w16="http://schemas.microsoft.com/office/word/2018/wordml" xmlns:w16sdtdh="http://schemas.microsoft.com/office/word/2020/wordml/sdtdatahash" xmlns:w16se="http://schemas.microsoft.com/office/word/2015/wordml/symex" xmlns:wpg="http://schemas.microsoft.com/office/word/2010/wordprocessingGroup" xmlns:wpi="http://schemas.microsoft.com/office/word/2010/wordprocessingInk" xmlns:wne="http://schemas.microsoft.com/office/word/2006/wordml" xmlns:wps="http://schemas.microsoft.com/office/word/2010/wordprocessingShape" mc:Ignorable="w14 w15 w16se w16cid w16 w16cex w16sdtdh wp14">
+<w:hdr xmlns:wpc="http://schemas.microsoft.com/office/word/2010/wordprocessingCanvas" xmlns:cx="http://schemas.microsoft.com/office/drawing/2014/chartex" xmlns:cx1="http://schemas.microsoft.com/office/drawing/2015/9/8/chartex" xmlns:cx2="http://schemas.microsoft.com/office/drawing/2015/10/21/chartex" xmlns:cx3="http://schemas.microsoft.com/office/drawing/2016/5/9/chartex" xmlns:cx4="http://schemas.microsoft.com/office/drawing/2016/5/10/chartex" xmlns:cx5="http://schemas.microsoft.com/office/drawing/2016/5/11/chartex" xmlns:cx6="http://schemas.microsoft.com/office/drawing/2016/5/12/chartex" xmlns:cx7="http://schemas.microsoft.com/office/drawing/2016/5/13/chartex" xmlns:cx8="http://schemas.microsoft.com/office/drawing/2016/5/14/chartex" xmlns:mc="http://schemas.openxmlformats.org/markup-compatibility/2006" xmlns:aink="http://schemas.microsoft.com/office/drawing/2016/ink" xmlns:am3d="http://schemas.microsoft.com/office/drawing/2017/model3d" xmlns:o="urn:schemas-microsoft-com:office:office" xmlns:oel="http://schemas.microsoft.com/office/2019/extlst" xmlns:r="http://schemas.openxmlformats.org/officeDocument/2006/relationships" xmlns:m="http://schemas.openxmlformats.org/officeDocument/2006/math" xmlns:v="urn:schemas-microsoft-com:vml" xmlns:wp14="http://schemas.microsoft.com/office/word/2010/wordprocessingDrawing" xmlns:wp="http://schemas.openxmlformats.org/drawingml/2006/wordprocessingDrawing" xmlns:w10="urn:schemas-microsoft-com:office:word" xmlns:w="http://schemas.openxmlformats.org/wordprocessingml/2006/main" xmlns:w14="http://schemas.microsoft.com/office/word/2010/wordml" xmlns:w15="http://schemas.microsoft.com/office/word/2012/wordml" xmlns:w16cex="http://schemas.microsoft.com/office/word/2018/wordml/cex" xmlns:w16cid="http://schemas.microsoft.com/office/word/2016/wordml/cid" xmlns:w16="http://schemas.microsoft.com/office/word/2018/wordml" xmlns:w16du="http://schemas.microsoft.com/office/word/2023/wordml/word16du" xmlns:w16sdtdh="http://schemas.microsoft.com/office/word/2020/wordml/sdtdatahash" xmlns:w16sdtfl="http://schemas.microsoft.com/office/word/2024/wordml/sdtformatlock" xmlns:w16se="http://schemas.microsoft.com/office/word/2015/wordml/symex" xmlns:wpg="http://schemas.microsoft.com/office/word/2010/wordprocessingGroup" xmlns:wpi="http://schemas.microsoft.com/office/word/2010/wordprocessingInk" xmlns:wne="http://schemas.microsoft.com/office/word/2006/wordml" xmlns:wps="http://schemas.microsoft.com/office/word/2010/wordprocessingShape" mc:Ignorable="w14 w15 w16se w16cid w16 w16cex w16sdtdh w16sdtfl w16du wp14">
   <w:p>
     <w:pPr>
       <w:pStyle w:val="Header"/>
@@ -571,7 +652,7 @@
 </file>
 
 <file path=word/numbering.xml><?xml version="1.0" encoding="utf-8"?>
-<w:numbering xmlns:wpc="http://schemas.microsoft.com/office/word/2010/wordprocessingCanvas" xmlns:cx="http://schemas.microsoft.com/office/drawing/2014/chartex" xmlns:cx1="http://schemas.microsoft.com/office/drawing/2015/9/8/chartex" xmlns:cx2="http://schemas.microsoft.com/office/drawing/2015/10/21/chartex" xmlns:cx3="http://schemas.microsoft.com/office/drawing/2016/5/9/chartex" xmlns:cx4="http://schemas.microsoft.com/office/drawing/2016/5/10/chartex" xmlns:cx5="http://schemas.microsoft.com/office/drawing/2016/5/11/chartex" xmlns:cx6="http://schemas.microsoft.com/office/drawing/2016/5/12/chartex" xmlns:cx7="http://schemas.microsoft.com/office/drawing/2016/5/13/chartex" xmlns:cx8="http://schemas.microsoft.com/office/drawing/2016/5/14/chartex" xmlns:mc="http://schemas.openxmlformats.org/markup-compatibility/2006" xmlns:aink="http://schemas.microsoft.com/office/drawing/2016/ink" xmlns:am3d="http://schemas.microsoft.com/office/drawing/2017/model3d" xmlns:o="urn:schemas-microsoft-com:office:office" xmlns:oel="http://schemas.microsoft.com/office/2019/extlst" xmlns:r="http://schemas.openxmlformats.org/officeDocument/2006/relationships" xmlns:m="http://schemas.openxmlformats.org/officeDocument/2006/math" xmlns:v="urn:schemas-microsoft-com:vml" xmlns:wp14="http://schemas.microsoft.com/office/word/2010/wordprocessingDrawing" xmlns:wp="http://schemas.openxmlformats.org/drawingml/2006/wordprocessingDrawing" xmlns:w10="urn:schemas-microsoft-com:office:word" xmlns:w="http://schemas.openxmlformats.org/wordprocessingml/2006/main" xmlns:w14="http://schemas.microsoft.com/office/word/2010/wordml" xmlns:w15="http://schemas.microsoft.com/office/word/2012/wordml" xmlns:w16cex="http://schemas.microsoft.com/office/word/2018/wordml/cex" xmlns:w16cid="http://schemas.microsoft.com/office/word/2016/wordml/cid" xmlns:w16="http://schemas.microsoft.com/office/word/2018/wordml" xmlns:w16sdtdh="http://schemas.microsoft.com/office/word/2020/wordml/sdtdatahash" xmlns:w16se="http://schemas.microsoft.com/office/word/2015/wordml/symex" xmlns:wpg="http://schemas.microsoft.com/office/word/2010/wordprocessingGroup" xmlns:wpi="http://schemas.microsoft.com/office/word/2010/wordprocessingInk" xmlns:wne="http://schemas.microsoft.com/office/word/2006/wordml" xmlns:wps="http://schemas.microsoft.com/office/word/2010/wordprocessingShape" mc:Ignorable="w14 w15 w16se w16cid w16 w16cex w16sdtdh wp14">
+<w:numbering xmlns:wpc="http://schemas.microsoft.com/office/word/2010/wordprocessingCanvas" xmlns:cx="http://schemas.microsoft.com/office/drawing/2014/chartex" xmlns:cx1="http://schemas.microsoft.com/office/drawing/2015/9/8/chartex" xmlns:cx2="http://schemas.microsoft.com/office/drawing/2015/10/21/chartex" xmlns:cx3="http://schemas.microsoft.com/office/drawing/2016/5/9/chartex" xmlns:cx4="http://schemas.microsoft.com/office/drawing/2016/5/10/chartex" xmlns:cx5="http://schemas.microsoft.com/office/drawing/2016/5/11/chartex" xmlns:cx6="http://schemas.microsoft.com/office/drawing/2016/5/12/chartex" xmlns:cx7="http://schemas.microsoft.com/office/drawing/2016/5/13/chartex" xmlns:cx8="http://schemas.microsoft.com/office/drawing/2016/5/14/chartex" xmlns:mc="http://schemas.openxmlformats.org/markup-compatibility/2006" xmlns:aink="http://schemas.microsoft.com/office/drawing/2016/ink" xmlns:am3d="http://schemas.microsoft.com/office/drawing/2017/model3d" xmlns:o="urn:schemas-microsoft-com:office:office" xmlns:oel="http://schemas.microsoft.com/office/2019/extlst" xmlns:r="http://schemas.openxmlformats.org/officeDocument/2006/relationships" xmlns:m="http://schemas.openxmlformats.org/officeDocument/2006/math" xmlns:v="urn:schemas-microsoft-com:vml" xmlns:wp14="http://schemas.microsoft.com/office/word/2010/wordprocessingDrawing" xmlns:wp="http://schemas.openxmlformats.org/drawingml/2006/wordprocessingDrawing" xmlns:w10="urn:schemas-microsoft-com:office:word" xmlns:w="http://schemas.openxmlformats.org/wordprocessingml/2006/main" xmlns:w14="http://schemas.microsoft.com/office/word/2010/wordml" xmlns:w15="http://schemas.microsoft.com/office/word/2012/wordml" xmlns:w16cex="http://schemas.microsoft.com/office/word/2018/wordml/cex" xmlns:w16cid="http://schemas.microsoft.com/office/word/2016/wordml/cid" xmlns:w16="http://schemas.microsoft.com/office/word/2018/wordml" xmlns:w16du="http://schemas.microsoft.com/office/word/2023/wordml/word16du" xmlns:w16sdtdh="http://schemas.microsoft.com/office/word/2020/wordml/sdtdatahash" xmlns:w16sdtfl="http://schemas.microsoft.com/office/word/2024/wordml/sdtformatlock" xmlns:w16se="http://schemas.microsoft.com/office/word/2015/wordml/symex" xmlns:wpg="http://schemas.microsoft.com/office/word/2010/wordprocessingGroup" xmlns:wpi="http://schemas.microsoft.com/office/word/2010/wordprocessingInk" xmlns:wne="http://schemas.microsoft.com/office/word/2006/wordml" xmlns:wps="http://schemas.microsoft.com/office/word/2010/wordprocessingShape" mc:Ignorable="w14 w15 w16se w16cid w16 w16cex w16sdtdh w16sdtfl w16du wp14">
   <w:abstractNum w:abstractNumId="0" w15:restartNumberingAfterBreak="0">
     <w:nsid w:val="FFFFFF7F"/>
     <w:multiLevelType w:val="singleLevel"/>
@@ -18605,7 +18686,7 @@
 </file>
 
 <file path=word/styles.xml><?xml version="1.0" encoding="utf-8"?>
-<w:styles xmlns:mc="http://schemas.openxmlformats.org/markup-compatibility/2006" xmlns:r="http://schemas.openxmlformats.org/officeDocument/2006/relationships" xmlns:w="http://schemas.openxmlformats.org/wordprocessingml/2006/main" xmlns:w14="http://schemas.microsoft.com/office/word/2010/wordml" xmlns:w15="http://schemas.microsoft.com/office/word/2012/wordml" xmlns:w16cex="http://schemas.microsoft.com/office/word/2018/wordml/cex" xmlns:w16cid="http://schemas.microsoft.com/office/word/2016/wordml/cid" xmlns:w16="http://schemas.microsoft.com/office/word/2018/wordml" xmlns:w16sdtdh="http://schemas.microsoft.com/office/word/2020/wordml/sdtdatahash" xmlns:w16se="http://schemas.microsoft.com/office/word/2015/wordml/symex" mc:Ignorable="w14 w15 w16se w16cid w16 w16cex w16sdtdh">
+<w:styles xmlns:mc="http://schemas.openxmlformats.org/markup-compatibility/2006" xmlns:r="http://schemas.openxmlformats.org/officeDocument/2006/relationships" xmlns:w="http://schemas.openxmlformats.org/wordprocessingml/2006/main" xmlns:w14="http://schemas.microsoft.com/office/word/2010/wordml" xmlns:w15="http://schemas.microsoft.com/office/word/2012/wordml" xmlns:w16cex="http://schemas.microsoft.com/office/word/2018/wordml/cex" xmlns:w16cid="http://schemas.microsoft.com/office/word/2016/wordml/cid" xmlns:w16="http://schemas.microsoft.com/office/word/2018/wordml" xmlns:w16du="http://schemas.microsoft.com/office/word/2023/wordml/word16du" xmlns:w16sdtdh="http://schemas.microsoft.com/office/word/2020/wordml/sdtdatahash" xmlns:w16sdtfl="http://schemas.microsoft.com/office/word/2024/wordml/sdtformatlock" xmlns:w16se="http://schemas.microsoft.com/office/word/2015/wordml/symex" mc:Ignorable="w14 w15 w16se w16cid w16 w16cex w16sdtdh w16sdtfl w16du">
   <w:docDefaults>
     <w:rPrDefault>
       <w:rPr>
@@ -22078,678 +22159,6 @@
       </w:tblCellMar>
     </w:tblPr>
   </w:style>
-  <w:style w:type="table" w:customStyle="1" w:styleId="37">
-    <w:name w:val="37"/>
-    <w:basedOn w:val="TableNormal"/>
-    <w:rsid w:val="005A2C3A"/>
-    <w:pPr>
-      <w:spacing w:line="276" w:lineRule="auto"/>
-    </w:pPr>
-    <w:rPr>
-      <w:rFonts w:ascii="Arial" w:eastAsia="Arial" w:hAnsi="Arial" w:cs="Arial"/>
-      <w:sz w:val="22"/>
-      <w:szCs w:val="22"/>
-      <w:lang w:val="en" w:eastAsia="en-US"/>
-    </w:rPr>
-    <w:tblPr>
-      <w:tblStyleRowBandSize w:val="1"/>
-      <w:tblStyleColBandSize w:val="1"/>
-      <w:tblCellMar>
-        <w:top w:w="100" w:type="dxa"/>
-        <w:left w:w="100" w:type="dxa"/>
-        <w:bottom w:w="100" w:type="dxa"/>
-        <w:right w:w="100" w:type="dxa"/>
-      </w:tblCellMar>
-    </w:tblPr>
-  </w:style>
-  <w:style w:type="table" w:customStyle="1" w:styleId="36">
-    <w:name w:val="36"/>
-    <w:basedOn w:val="TableNormal"/>
-    <w:rsid w:val="005A2C3A"/>
-    <w:pPr>
-      <w:spacing w:line="276" w:lineRule="auto"/>
-    </w:pPr>
-    <w:rPr>
-      <w:rFonts w:ascii="Arial" w:eastAsia="Arial" w:hAnsi="Arial" w:cs="Arial"/>
-      <w:sz w:val="22"/>
-      <w:szCs w:val="22"/>
-      <w:lang w:val="en" w:eastAsia="en-US"/>
-    </w:rPr>
-    <w:tblPr>
-      <w:tblStyleRowBandSize w:val="1"/>
-      <w:tblStyleColBandSize w:val="1"/>
-      <w:tblCellMar>
-        <w:top w:w="100" w:type="dxa"/>
-        <w:left w:w="100" w:type="dxa"/>
-        <w:bottom w:w="100" w:type="dxa"/>
-        <w:right w:w="100" w:type="dxa"/>
-      </w:tblCellMar>
-    </w:tblPr>
-  </w:style>
-  <w:style w:type="table" w:customStyle="1" w:styleId="35">
-    <w:name w:val="35"/>
-    <w:basedOn w:val="TableNormal"/>
-    <w:rsid w:val="005A2C3A"/>
-    <w:pPr>
-      <w:spacing w:line="276" w:lineRule="auto"/>
-    </w:pPr>
-    <w:rPr>
-      <w:rFonts w:ascii="Arial" w:eastAsia="Arial" w:hAnsi="Arial" w:cs="Arial"/>
-      <w:sz w:val="22"/>
-      <w:szCs w:val="22"/>
-      <w:lang w:val="en" w:eastAsia="en-US"/>
-    </w:rPr>
-    <w:tblPr>
-      <w:tblStyleRowBandSize w:val="1"/>
-      <w:tblStyleColBandSize w:val="1"/>
-      <w:tblCellMar>
-        <w:top w:w="100" w:type="dxa"/>
-        <w:left w:w="100" w:type="dxa"/>
-        <w:bottom w:w="100" w:type="dxa"/>
-        <w:right w:w="100" w:type="dxa"/>
-      </w:tblCellMar>
-    </w:tblPr>
-  </w:style>
-  <w:style w:type="table" w:customStyle="1" w:styleId="34">
-    <w:name w:val="34"/>
-    <w:basedOn w:val="TableNormal"/>
-    <w:rsid w:val="005A2C3A"/>
-    <w:pPr>
-      <w:spacing w:line="276" w:lineRule="auto"/>
-    </w:pPr>
-    <w:rPr>
-      <w:rFonts w:ascii="Arial" w:eastAsia="Arial" w:hAnsi="Arial" w:cs="Arial"/>
-      <w:sz w:val="22"/>
-      <w:szCs w:val="22"/>
-      <w:lang w:val="en" w:eastAsia="en-US"/>
-    </w:rPr>
-    <w:tblPr>
-      <w:tblStyleRowBandSize w:val="1"/>
-      <w:tblStyleColBandSize w:val="1"/>
-      <w:tblCellMar>
-        <w:top w:w="100" w:type="dxa"/>
-        <w:left w:w="100" w:type="dxa"/>
-        <w:bottom w:w="100" w:type="dxa"/>
-        <w:right w:w="100" w:type="dxa"/>
-      </w:tblCellMar>
-    </w:tblPr>
-  </w:style>
-  <w:style w:type="table" w:customStyle="1" w:styleId="33">
-    <w:name w:val="33"/>
-    <w:basedOn w:val="TableNormal"/>
-    <w:rsid w:val="005A2C3A"/>
-    <w:pPr>
-      <w:spacing w:line="276" w:lineRule="auto"/>
-    </w:pPr>
-    <w:rPr>
-      <w:rFonts w:ascii="Arial" w:eastAsia="Arial" w:hAnsi="Arial" w:cs="Arial"/>
-      <w:sz w:val="22"/>
-      <w:szCs w:val="22"/>
-      <w:lang w:val="en" w:eastAsia="en-US"/>
-    </w:rPr>
-    <w:tblPr>
-      <w:tblStyleRowBandSize w:val="1"/>
-      <w:tblStyleColBandSize w:val="1"/>
-      <w:tblCellMar>
-        <w:top w:w="100" w:type="dxa"/>
-        <w:left w:w="100" w:type="dxa"/>
-        <w:bottom w:w="100" w:type="dxa"/>
-        <w:right w:w="100" w:type="dxa"/>
-      </w:tblCellMar>
-    </w:tblPr>
-  </w:style>
-  <w:style w:type="table" w:customStyle="1" w:styleId="32">
-    <w:name w:val="32"/>
-    <w:basedOn w:val="TableNormal"/>
-    <w:rsid w:val="005A2C3A"/>
-    <w:pPr>
-      <w:spacing w:line="276" w:lineRule="auto"/>
-    </w:pPr>
-    <w:rPr>
-      <w:rFonts w:ascii="Arial" w:eastAsia="Arial" w:hAnsi="Arial" w:cs="Arial"/>
-      <w:sz w:val="22"/>
-      <w:szCs w:val="22"/>
-      <w:lang w:val="en" w:eastAsia="en-US"/>
-    </w:rPr>
-    <w:tblPr>
-      <w:tblStyleRowBandSize w:val="1"/>
-      <w:tblStyleColBandSize w:val="1"/>
-      <w:tblCellMar>
-        <w:top w:w="100" w:type="dxa"/>
-        <w:left w:w="100" w:type="dxa"/>
-        <w:bottom w:w="100" w:type="dxa"/>
-        <w:right w:w="100" w:type="dxa"/>
-      </w:tblCellMar>
-    </w:tblPr>
-  </w:style>
-  <w:style w:type="table" w:customStyle="1" w:styleId="31">
-    <w:name w:val="31"/>
-    <w:basedOn w:val="TableNormal"/>
-    <w:rsid w:val="005A2C3A"/>
-    <w:pPr>
-      <w:spacing w:line="276" w:lineRule="auto"/>
-    </w:pPr>
-    <w:rPr>
-      <w:rFonts w:ascii="Arial" w:eastAsia="Arial" w:hAnsi="Arial" w:cs="Arial"/>
-      <w:sz w:val="22"/>
-      <w:szCs w:val="22"/>
-      <w:lang w:val="en" w:eastAsia="en-US"/>
-    </w:rPr>
-    <w:tblPr>
-      <w:tblStyleRowBandSize w:val="1"/>
-      <w:tblStyleColBandSize w:val="1"/>
-      <w:tblCellMar>
-        <w:top w:w="100" w:type="dxa"/>
-        <w:left w:w="100" w:type="dxa"/>
-        <w:bottom w:w="100" w:type="dxa"/>
-        <w:right w:w="100" w:type="dxa"/>
-      </w:tblCellMar>
-    </w:tblPr>
-  </w:style>
-  <w:style w:type="table" w:customStyle="1" w:styleId="30">
-    <w:name w:val="30"/>
-    <w:basedOn w:val="TableNormal"/>
-    <w:rsid w:val="005A2C3A"/>
-    <w:pPr>
-      <w:spacing w:line="276" w:lineRule="auto"/>
-    </w:pPr>
-    <w:rPr>
-      <w:rFonts w:ascii="Arial" w:eastAsia="Arial" w:hAnsi="Arial" w:cs="Arial"/>
-      <w:sz w:val="22"/>
-      <w:szCs w:val="22"/>
-      <w:lang w:val="en" w:eastAsia="en-US"/>
-    </w:rPr>
-    <w:tblPr>
-      <w:tblStyleRowBandSize w:val="1"/>
-      <w:tblStyleColBandSize w:val="1"/>
-      <w:tblCellMar>
-        <w:top w:w="100" w:type="dxa"/>
-        <w:left w:w="100" w:type="dxa"/>
-        <w:bottom w:w="100" w:type="dxa"/>
-        <w:right w:w="100" w:type="dxa"/>
-      </w:tblCellMar>
-    </w:tblPr>
-  </w:style>
-  <w:style w:type="table" w:customStyle="1" w:styleId="29">
-    <w:name w:val="29"/>
-    <w:basedOn w:val="TableNormal"/>
-    <w:rsid w:val="005A2C3A"/>
-    <w:pPr>
-      <w:spacing w:line="276" w:lineRule="auto"/>
-    </w:pPr>
-    <w:rPr>
-      <w:rFonts w:ascii="Arial" w:eastAsia="Arial" w:hAnsi="Arial" w:cs="Arial"/>
-      <w:sz w:val="22"/>
-      <w:szCs w:val="22"/>
-      <w:lang w:val="en" w:eastAsia="en-US"/>
-    </w:rPr>
-    <w:tblPr>
-      <w:tblStyleRowBandSize w:val="1"/>
-      <w:tblStyleColBandSize w:val="1"/>
-      <w:tblCellMar>
-        <w:top w:w="100" w:type="dxa"/>
-        <w:left w:w="100" w:type="dxa"/>
-        <w:bottom w:w="100" w:type="dxa"/>
-        <w:right w:w="100" w:type="dxa"/>
-      </w:tblCellMar>
-    </w:tblPr>
-  </w:style>
-  <w:style w:type="table" w:customStyle="1" w:styleId="28">
-    <w:name w:val="28"/>
-    <w:basedOn w:val="TableNormal"/>
-    <w:rsid w:val="005A2C3A"/>
-    <w:pPr>
-      <w:spacing w:line="276" w:lineRule="auto"/>
-    </w:pPr>
-    <w:rPr>
-      <w:rFonts w:ascii="Arial" w:eastAsia="Arial" w:hAnsi="Arial" w:cs="Arial"/>
-      <w:sz w:val="22"/>
-      <w:szCs w:val="22"/>
-      <w:lang w:val="en" w:eastAsia="en-US"/>
-    </w:rPr>
-    <w:tblPr>
-      <w:tblStyleRowBandSize w:val="1"/>
-      <w:tblStyleColBandSize w:val="1"/>
-      <w:tblCellMar>
-        <w:top w:w="100" w:type="dxa"/>
-        <w:left w:w="100" w:type="dxa"/>
-        <w:bottom w:w="100" w:type="dxa"/>
-        <w:right w:w="100" w:type="dxa"/>
-      </w:tblCellMar>
-    </w:tblPr>
-  </w:style>
-  <w:style w:type="table" w:customStyle="1" w:styleId="27">
-    <w:name w:val="27"/>
-    <w:basedOn w:val="TableNormal"/>
-    <w:rsid w:val="005A2C3A"/>
-    <w:pPr>
-      <w:spacing w:line="276" w:lineRule="auto"/>
-    </w:pPr>
-    <w:rPr>
-      <w:rFonts w:ascii="Arial" w:eastAsia="Arial" w:hAnsi="Arial" w:cs="Arial"/>
-      <w:sz w:val="22"/>
-      <w:szCs w:val="22"/>
-      <w:lang w:val="en" w:eastAsia="en-US"/>
-    </w:rPr>
-    <w:tblPr>
-      <w:tblStyleRowBandSize w:val="1"/>
-      <w:tblStyleColBandSize w:val="1"/>
-      <w:tblCellMar>
-        <w:top w:w="100" w:type="dxa"/>
-        <w:left w:w="100" w:type="dxa"/>
-        <w:bottom w:w="100" w:type="dxa"/>
-        <w:right w:w="100" w:type="dxa"/>
-      </w:tblCellMar>
-    </w:tblPr>
-  </w:style>
-  <w:style w:type="table" w:customStyle="1" w:styleId="26">
-    <w:name w:val="26"/>
-    <w:basedOn w:val="TableNormal"/>
-    <w:rsid w:val="005A2C3A"/>
-    <w:pPr>
-      <w:spacing w:line="276" w:lineRule="auto"/>
-    </w:pPr>
-    <w:rPr>
-      <w:rFonts w:ascii="Arial" w:eastAsia="Arial" w:hAnsi="Arial" w:cs="Arial"/>
-      <w:sz w:val="22"/>
-      <w:szCs w:val="22"/>
-      <w:lang w:val="en" w:eastAsia="en-US"/>
-    </w:rPr>
-    <w:tblPr>
-      <w:tblStyleRowBandSize w:val="1"/>
-      <w:tblStyleColBandSize w:val="1"/>
-      <w:tblCellMar>
-        <w:top w:w="100" w:type="dxa"/>
-        <w:left w:w="100" w:type="dxa"/>
-        <w:bottom w:w="100" w:type="dxa"/>
-        <w:right w:w="100" w:type="dxa"/>
-      </w:tblCellMar>
-    </w:tblPr>
-  </w:style>
-  <w:style w:type="table" w:customStyle="1" w:styleId="25">
-    <w:name w:val="25"/>
-    <w:basedOn w:val="TableNormal"/>
-    <w:rsid w:val="005A2C3A"/>
-    <w:pPr>
-      <w:spacing w:line="276" w:lineRule="auto"/>
-    </w:pPr>
-    <w:rPr>
-      <w:rFonts w:ascii="Arial" w:eastAsia="Arial" w:hAnsi="Arial" w:cs="Arial"/>
-      <w:sz w:val="22"/>
-      <w:szCs w:val="22"/>
-      <w:lang w:val="en" w:eastAsia="en-US"/>
-    </w:rPr>
-    <w:tblPr>
-      <w:tblStyleRowBandSize w:val="1"/>
-      <w:tblStyleColBandSize w:val="1"/>
-      <w:tblCellMar>
-        <w:top w:w="100" w:type="dxa"/>
-        <w:left w:w="100" w:type="dxa"/>
-        <w:bottom w:w="100" w:type="dxa"/>
-        <w:right w:w="100" w:type="dxa"/>
-      </w:tblCellMar>
-    </w:tblPr>
-  </w:style>
-  <w:style w:type="table" w:customStyle="1" w:styleId="24">
-    <w:name w:val="24"/>
-    <w:basedOn w:val="TableNormal"/>
-    <w:rsid w:val="005A2C3A"/>
-    <w:pPr>
-      <w:spacing w:line="276" w:lineRule="auto"/>
-    </w:pPr>
-    <w:rPr>
-      <w:rFonts w:ascii="Arial" w:eastAsia="Arial" w:hAnsi="Arial" w:cs="Arial"/>
-      <w:sz w:val="22"/>
-      <w:szCs w:val="22"/>
-      <w:lang w:val="en" w:eastAsia="en-US"/>
-    </w:rPr>
-    <w:tblPr>
-      <w:tblStyleRowBandSize w:val="1"/>
-      <w:tblStyleColBandSize w:val="1"/>
-      <w:tblCellMar>
-        <w:top w:w="100" w:type="dxa"/>
-        <w:left w:w="100" w:type="dxa"/>
-        <w:bottom w:w="100" w:type="dxa"/>
-        <w:right w:w="100" w:type="dxa"/>
-      </w:tblCellMar>
-    </w:tblPr>
-  </w:style>
-  <w:style w:type="table" w:customStyle="1" w:styleId="23">
-    <w:name w:val="23"/>
-    <w:basedOn w:val="TableNormal"/>
-    <w:rsid w:val="005A2C3A"/>
-    <w:pPr>
-      <w:spacing w:line="276" w:lineRule="auto"/>
-    </w:pPr>
-    <w:rPr>
-      <w:rFonts w:ascii="Arial" w:eastAsia="Arial" w:hAnsi="Arial" w:cs="Arial"/>
-      <w:sz w:val="22"/>
-      <w:szCs w:val="22"/>
-      <w:lang w:val="en" w:eastAsia="en-US"/>
-    </w:rPr>
-    <w:tblPr>
-      <w:tblStyleRowBandSize w:val="1"/>
-      <w:tblStyleColBandSize w:val="1"/>
-      <w:tblCellMar>
-        <w:top w:w="100" w:type="dxa"/>
-        <w:left w:w="100" w:type="dxa"/>
-        <w:bottom w:w="100" w:type="dxa"/>
-        <w:right w:w="100" w:type="dxa"/>
-      </w:tblCellMar>
-    </w:tblPr>
-  </w:style>
-  <w:style w:type="table" w:customStyle="1" w:styleId="22">
-    <w:name w:val="22"/>
-    <w:basedOn w:val="TableNormal"/>
-    <w:rsid w:val="005A2C3A"/>
-    <w:pPr>
-      <w:spacing w:line="276" w:lineRule="auto"/>
-    </w:pPr>
-    <w:rPr>
-      <w:rFonts w:ascii="Arial" w:eastAsia="Arial" w:hAnsi="Arial" w:cs="Arial"/>
-      <w:sz w:val="22"/>
-      <w:szCs w:val="22"/>
-      <w:lang w:val="en" w:eastAsia="en-US"/>
-    </w:rPr>
-    <w:tblPr>
-      <w:tblStyleRowBandSize w:val="1"/>
-      <w:tblStyleColBandSize w:val="1"/>
-      <w:tblCellMar>
-        <w:top w:w="100" w:type="dxa"/>
-        <w:left w:w="100" w:type="dxa"/>
-        <w:bottom w:w="100" w:type="dxa"/>
-        <w:right w:w="100" w:type="dxa"/>
-      </w:tblCellMar>
-    </w:tblPr>
-  </w:style>
-  <w:style w:type="table" w:customStyle="1" w:styleId="21">
-    <w:name w:val="21"/>
-    <w:basedOn w:val="TableNormal"/>
-    <w:rsid w:val="005A2C3A"/>
-    <w:pPr>
-      <w:spacing w:line="276" w:lineRule="auto"/>
-    </w:pPr>
-    <w:rPr>
-      <w:rFonts w:ascii="Arial" w:eastAsia="Arial" w:hAnsi="Arial" w:cs="Arial"/>
-      <w:sz w:val="22"/>
-      <w:szCs w:val="22"/>
-      <w:lang w:val="en" w:eastAsia="en-US"/>
-    </w:rPr>
-    <w:tblPr>
-      <w:tblStyleRowBandSize w:val="1"/>
-      <w:tblStyleColBandSize w:val="1"/>
-      <w:tblCellMar>
-        <w:top w:w="100" w:type="dxa"/>
-        <w:left w:w="100" w:type="dxa"/>
-        <w:bottom w:w="100" w:type="dxa"/>
-        <w:right w:w="100" w:type="dxa"/>
-      </w:tblCellMar>
-    </w:tblPr>
-  </w:style>
-  <w:style w:type="table" w:customStyle="1" w:styleId="20">
-    <w:name w:val="20"/>
-    <w:basedOn w:val="TableNormal"/>
-    <w:rsid w:val="005A2C3A"/>
-    <w:pPr>
-      <w:spacing w:line="276" w:lineRule="auto"/>
-    </w:pPr>
-    <w:rPr>
-      <w:rFonts w:ascii="Arial" w:eastAsia="Arial" w:hAnsi="Arial" w:cs="Arial"/>
-      <w:sz w:val="22"/>
-      <w:szCs w:val="22"/>
-      <w:lang w:val="en" w:eastAsia="en-US"/>
-    </w:rPr>
-    <w:tblPr>
-      <w:tblStyleRowBandSize w:val="1"/>
-      <w:tblStyleColBandSize w:val="1"/>
-      <w:tblCellMar>
-        <w:top w:w="100" w:type="dxa"/>
-        <w:left w:w="100" w:type="dxa"/>
-        <w:bottom w:w="100" w:type="dxa"/>
-        <w:right w:w="100" w:type="dxa"/>
-      </w:tblCellMar>
-    </w:tblPr>
-  </w:style>
-  <w:style w:type="table" w:customStyle="1" w:styleId="19">
-    <w:name w:val="19"/>
-    <w:basedOn w:val="TableNormal"/>
-    <w:rsid w:val="005A2C3A"/>
-    <w:pPr>
-      <w:spacing w:line="276" w:lineRule="auto"/>
-    </w:pPr>
-    <w:rPr>
-      <w:rFonts w:ascii="Arial" w:eastAsia="Arial" w:hAnsi="Arial" w:cs="Arial"/>
-      <w:sz w:val="22"/>
-      <w:szCs w:val="22"/>
-      <w:lang w:val="en" w:eastAsia="en-US"/>
-    </w:rPr>
-    <w:tblPr>
-      <w:tblStyleRowBandSize w:val="1"/>
-      <w:tblStyleColBandSize w:val="1"/>
-      <w:tblCellMar>
-        <w:top w:w="100" w:type="dxa"/>
-        <w:left w:w="100" w:type="dxa"/>
-        <w:bottom w:w="100" w:type="dxa"/>
-        <w:right w:w="100" w:type="dxa"/>
-      </w:tblCellMar>
-    </w:tblPr>
-  </w:style>
-  <w:style w:type="table" w:customStyle="1" w:styleId="18">
-    <w:name w:val="18"/>
-    <w:basedOn w:val="TableNormal"/>
-    <w:rsid w:val="005A2C3A"/>
-    <w:pPr>
-      <w:spacing w:line="276" w:lineRule="auto"/>
-    </w:pPr>
-    <w:rPr>
-      <w:rFonts w:ascii="Arial" w:eastAsia="Arial" w:hAnsi="Arial" w:cs="Arial"/>
-      <w:sz w:val="22"/>
-      <w:szCs w:val="22"/>
-      <w:lang w:val="en" w:eastAsia="en-US"/>
-    </w:rPr>
-    <w:tblPr>
-      <w:tblStyleRowBandSize w:val="1"/>
-      <w:tblStyleColBandSize w:val="1"/>
-      <w:tblCellMar>
-        <w:top w:w="100" w:type="dxa"/>
-        <w:left w:w="100" w:type="dxa"/>
-        <w:bottom w:w="100" w:type="dxa"/>
-        <w:right w:w="100" w:type="dxa"/>
-      </w:tblCellMar>
-    </w:tblPr>
-  </w:style>
-  <w:style w:type="table" w:customStyle="1" w:styleId="17">
-    <w:name w:val="17"/>
-    <w:basedOn w:val="TableNormal"/>
-    <w:rsid w:val="005A2C3A"/>
-    <w:pPr>
-      <w:spacing w:line="276" w:lineRule="auto"/>
-    </w:pPr>
-    <w:rPr>
-      <w:rFonts w:ascii="Arial" w:eastAsia="Arial" w:hAnsi="Arial" w:cs="Arial"/>
-      <w:sz w:val="22"/>
-      <w:szCs w:val="22"/>
-      <w:lang w:val="en" w:eastAsia="en-US"/>
-    </w:rPr>
-    <w:tblPr>
-      <w:tblStyleRowBandSize w:val="1"/>
-      <w:tblStyleColBandSize w:val="1"/>
-      <w:tblCellMar>
-        <w:top w:w="100" w:type="dxa"/>
-        <w:left w:w="100" w:type="dxa"/>
-        <w:bottom w:w="100" w:type="dxa"/>
-        <w:right w:w="100" w:type="dxa"/>
-      </w:tblCellMar>
-    </w:tblPr>
-  </w:style>
-  <w:style w:type="table" w:customStyle="1" w:styleId="16">
-    <w:name w:val="16"/>
-    <w:basedOn w:val="TableNormal"/>
-    <w:rsid w:val="005A2C3A"/>
-    <w:pPr>
-      <w:spacing w:line="276" w:lineRule="auto"/>
-    </w:pPr>
-    <w:rPr>
-      <w:rFonts w:ascii="Arial" w:eastAsia="Arial" w:hAnsi="Arial" w:cs="Arial"/>
-      <w:sz w:val="22"/>
-      <w:szCs w:val="22"/>
-      <w:lang w:val="en" w:eastAsia="en-US"/>
-    </w:rPr>
-    <w:tblPr>
-      <w:tblStyleRowBandSize w:val="1"/>
-      <w:tblStyleColBandSize w:val="1"/>
-      <w:tblCellMar>
-        <w:top w:w="100" w:type="dxa"/>
-        <w:left w:w="100" w:type="dxa"/>
-        <w:bottom w:w="100" w:type="dxa"/>
-        <w:right w:w="100" w:type="dxa"/>
-      </w:tblCellMar>
-    </w:tblPr>
-  </w:style>
-  <w:style w:type="table" w:customStyle="1" w:styleId="15">
-    <w:name w:val="15"/>
-    <w:basedOn w:val="TableNormal"/>
-    <w:rsid w:val="005A2C3A"/>
-    <w:pPr>
-      <w:spacing w:line="276" w:lineRule="auto"/>
-    </w:pPr>
-    <w:rPr>
-      <w:rFonts w:ascii="Arial" w:eastAsia="Arial" w:hAnsi="Arial" w:cs="Arial"/>
-      <w:sz w:val="22"/>
-      <w:szCs w:val="22"/>
-      <w:lang w:val="en" w:eastAsia="en-US"/>
-    </w:rPr>
-    <w:tblPr>
-      <w:tblStyleRowBandSize w:val="1"/>
-      <w:tblStyleColBandSize w:val="1"/>
-      <w:tblCellMar>
-        <w:top w:w="100" w:type="dxa"/>
-        <w:left w:w="100" w:type="dxa"/>
-        <w:bottom w:w="100" w:type="dxa"/>
-        <w:right w:w="100" w:type="dxa"/>
-      </w:tblCellMar>
-    </w:tblPr>
-  </w:style>
-  <w:style w:type="table" w:customStyle="1" w:styleId="14">
-    <w:name w:val="14"/>
-    <w:basedOn w:val="TableNormal"/>
-    <w:rsid w:val="005A2C3A"/>
-    <w:pPr>
-      <w:spacing w:line="276" w:lineRule="auto"/>
-    </w:pPr>
-    <w:rPr>
-      <w:rFonts w:ascii="Arial" w:eastAsia="Arial" w:hAnsi="Arial" w:cs="Arial"/>
-      <w:sz w:val="22"/>
-      <w:szCs w:val="22"/>
-      <w:lang w:val="en" w:eastAsia="en-US"/>
-    </w:rPr>
-    <w:tblPr>
-      <w:tblStyleRowBandSize w:val="1"/>
-      <w:tblStyleColBandSize w:val="1"/>
-      <w:tblCellMar>
-        <w:top w:w="100" w:type="dxa"/>
-        <w:left w:w="100" w:type="dxa"/>
-        <w:bottom w:w="100" w:type="dxa"/>
-        <w:right w:w="100" w:type="dxa"/>
-      </w:tblCellMar>
-    </w:tblPr>
-  </w:style>
-  <w:style w:type="table" w:customStyle="1" w:styleId="13">
-    <w:name w:val="13"/>
-    <w:basedOn w:val="TableNormal"/>
-    <w:rsid w:val="005A2C3A"/>
-    <w:pPr>
-      <w:spacing w:line="276" w:lineRule="auto"/>
-    </w:pPr>
-    <w:rPr>
-      <w:rFonts w:ascii="Arial" w:eastAsia="Arial" w:hAnsi="Arial" w:cs="Arial"/>
-      <w:sz w:val="22"/>
-      <w:szCs w:val="22"/>
-      <w:lang w:val="en" w:eastAsia="en-US"/>
-    </w:rPr>
-    <w:tblPr>
-      <w:tblStyleRowBandSize w:val="1"/>
-      <w:tblStyleColBandSize w:val="1"/>
-      <w:tblCellMar>
-        <w:top w:w="100" w:type="dxa"/>
-        <w:left w:w="100" w:type="dxa"/>
-        <w:bottom w:w="100" w:type="dxa"/>
-        <w:right w:w="100" w:type="dxa"/>
-      </w:tblCellMar>
-    </w:tblPr>
-  </w:style>
-  <w:style w:type="table" w:customStyle="1" w:styleId="12">
-    <w:name w:val="12"/>
-    <w:basedOn w:val="TableNormal"/>
-    <w:rsid w:val="005A2C3A"/>
-    <w:pPr>
-      <w:spacing w:line="276" w:lineRule="auto"/>
-    </w:pPr>
-    <w:rPr>
-      <w:rFonts w:ascii="Arial" w:eastAsia="Arial" w:hAnsi="Arial" w:cs="Arial"/>
-      <w:sz w:val="22"/>
-      <w:szCs w:val="22"/>
-      <w:lang w:val="en" w:eastAsia="en-US"/>
-    </w:rPr>
-    <w:tblPr>
-      <w:tblStyleRowBandSize w:val="1"/>
-      <w:tblStyleColBandSize w:val="1"/>
-      <w:tblCellMar>
-        <w:top w:w="100" w:type="dxa"/>
-        <w:left w:w="100" w:type="dxa"/>
-        <w:bottom w:w="100" w:type="dxa"/>
-        <w:right w:w="100" w:type="dxa"/>
-      </w:tblCellMar>
-    </w:tblPr>
-  </w:style>
-  <w:style w:type="table" w:customStyle="1" w:styleId="11">
-    <w:name w:val="11"/>
-    <w:basedOn w:val="TableNormal"/>
-    <w:rsid w:val="005A2C3A"/>
-    <w:pPr>
-      <w:spacing w:line="276" w:lineRule="auto"/>
-    </w:pPr>
-    <w:rPr>
-      <w:rFonts w:ascii="Arial" w:eastAsia="Arial" w:hAnsi="Arial" w:cs="Arial"/>
-      <w:sz w:val="22"/>
-      <w:szCs w:val="22"/>
-      <w:lang w:val="en" w:eastAsia="en-US"/>
-    </w:rPr>
-    <w:tblPr>
-      <w:tblStyleRowBandSize w:val="1"/>
-      <w:tblStyleColBandSize w:val="1"/>
-      <w:tblCellMar>
-        <w:top w:w="100" w:type="dxa"/>
-        <w:left w:w="100" w:type="dxa"/>
-        <w:bottom w:w="100" w:type="dxa"/>
-        <w:right w:w="100" w:type="dxa"/>
-      </w:tblCellMar>
-    </w:tblPr>
-  </w:style>
-  <w:style w:type="table" w:customStyle="1" w:styleId="10">
-    <w:name w:val="10"/>
-    <w:basedOn w:val="TableNormal"/>
-    <w:rsid w:val="005A2C3A"/>
-    <w:pPr>
-      <w:spacing w:line="276" w:lineRule="auto"/>
-    </w:pPr>
-    <w:rPr>
-      <w:rFonts w:ascii="Arial" w:eastAsia="Arial" w:hAnsi="Arial" w:cs="Arial"/>
-      <w:sz w:val="22"/>
-      <w:szCs w:val="22"/>
-      <w:lang w:val="en" w:eastAsia="en-US"/>
-    </w:rPr>
-    <w:tblPr>
-      <w:tblStyleRowBandSize w:val="1"/>
-      <w:tblStyleColBandSize w:val="1"/>
-      <w:tblCellMar>
-        <w:top w:w="100" w:type="dxa"/>
-        <w:left w:w="100" w:type="dxa"/>
-        <w:bottom w:w="100" w:type="dxa"/>
-        <w:right w:w="100" w:type="dxa"/>
-      </w:tblCellMar>
-    </w:tblPr>
-  </w:style>
   <w:style w:type="table" w:customStyle="1" w:styleId="9">
     <w:name w:val="9"/>
     <w:basedOn w:val="TableNormal"/>
@@ -22894,10 +22303,10 @@
       </w:tblCellMar>
     </w:tblPr>
   </w:style>
-  <w:style w:type="table" w:customStyle="1" w:styleId="3">
-    <w:name w:val="3"/>
+  <w:style w:type="table" w:customStyle="1" w:styleId="1">
+    <w:name w:val="1"/>
     <w:basedOn w:val="TableNormal"/>
-    <w:rsid w:val="005A2C3A"/>
+    <w:rsid w:val="00BA1937"/>
     <w:pPr>
       <w:spacing w:line="276" w:lineRule="auto"/>
     </w:pPr>
@@ -22917,54 +22326,9 @@
         <w:right w:w="100" w:type="dxa"/>
       </w:tblCellMar>
     </w:tblPr>
-  </w:style>
-  <w:style w:type="table" w:customStyle="1" w:styleId="2">
-    <w:name w:val="2"/>
-    <w:basedOn w:val="TableNormal"/>
-    <w:rsid w:val="005A2C3A"/>
-    <w:pPr>
-      <w:spacing w:line="276" w:lineRule="auto"/>
-    </w:pPr>
-    <w:rPr>
-      <w:rFonts w:ascii="Arial" w:eastAsia="Arial" w:hAnsi="Arial" w:cs="Arial"/>
-      <w:sz w:val="22"/>
-      <w:szCs w:val="22"/>
-      <w:lang w:val="en" w:eastAsia="en-US"/>
-    </w:rPr>
-    <w:tblPr>
-      <w:tblStyleRowBandSize w:val="1"/>
-      <w:tblStyleColBandSize w:val="1"/>
-      <w:tblCellMar>
-        <w:top w:w="100" w:type="dxa"/>
-        <w:left w:w="100" w:type="dxa"/>
-        <w:bottom w:w="100" w:type="dxa"/>
-        <w:right w:w="100" w:type="dxa"/>
-      </w:tblCellMar>
-    </w:tblPr>
-  </w:style>
-  <w:style w:type="table" w:customStyle="1" w:styleId="1">
-    <w:name w:val="1"/>
-    <w:basedOn w:val="TableNormal"/>
-    <w:rsid w:val="005A2C3A"/>
-    <w:pPr>
-      <w:spacing w:line="276" w:lineRule="auto"/>
-    </w:pPr>
-    <w:rPr>
-      <w:rFonts w:ascii="Arial" w:eastAsia="Arial" w:hAnsi="Arial" w:cs="Arial"/>
-      <w:sz w:val="22"/>
-      <w:szCs w:val="22"/>
-      <w:lang w:val="en" w:eastAsia="en-US"/>
-    </w:rPr>
-    <w:tblPr>
-      <w:tblStyleRowBandSize w:val="1"/>
-      <w:tblStyleColBandSize w:val="1"/>
-      <w:tblCellMar>
-        <w:top w:w="100" w:type="dxa"/>
-        <w:left w:w="100" w:type="dxa"/>
-        <w:bottom w:w="100" w:type="dxa"/>
-        <w:right w:w="100" w:type="dxa"/>
-      </w:tblCellMar>
-    </w:tblPr>
+    <w:trPr>
+      <w:tblHeader/>
+    </w:trPr>
   </w:style>
   <w:style w:type="paragraph" w:styleId="CommentText">
     <w:name w:val="annotation text"/>
@@ -24737,11 +24101,151 @@
       <w:lang w:eastAsia="zh-CN" w:bidi="bn-BD"/>
     </w:rPr>
   </w:style>
+  <w:style w:type="table" w:customStyle="1" w:styleId="GSMAStyle">
+    <w:name w:val="GSMAStyle"/>
+    <w:basedOn w:val="TableGrid2"/>
+    <w:uiPriority w:val="99"/>
+    <w:rsid w:val="00692F76"/>
+    <w:tblPr/>
+    <w:trPr>
+      <w:tblHeader/>
+    </w:trPr>
+    <w:tcPr>
+      <w:shd w:val="clear" w:color="auto" w:fill="auto"/>
+    </w:tcPr>
+    <w:tblStylePr w:type="firstRow">
+      <w:rPr>
+        <w:b/>
+        <w:bCs/>
+      </w:rPr>
+      <w:tblPr/>
+      <w:tcPr>
+        <w:tcBorders>
+          <w:tl2br w:val="none" w:sz="0" w:space="0" w:color="auto"/>
+          <w:tr2bl w:val="none" w:sz="0" w:space="0" w:color="auto"/>
+        </w:tcBorders>
+      </w:tcPr>
+    </w:tblStylePr>
+    <w:tblStylePr w:type="lastRow">
+      <w:rPr>
+        <w:b/>
+        <w:bCs/>
+      </w:rPr>
+      <w:tblPr/>
+      <w:tcPr>
+        <w:tcBorders>
+          <w:top w:val="single" w:sz="6" w:space="0" w:color="000000"/>
+          <w:tl2br w:val="none" w:sz="0" w:space="0" w:color="auto"/>
+          <w:tr2bl w:val="none" w:sz="0" w:space="0" w:color="auto"/>
+        </w:tcBorders>
+      </w:tcPr>
+    </w:tblStylePr>
+    <w:tblStylePr w:type="firstCol">
+      <w:rPr>
+        <w:b/>
+        <w:bCs/>
+      </w:rPr>
+      <w:tblPr/>
+      <w:tcPr>
+        <w:tcBorders>
+          <w:tl2br w:val="none" w:sz="0" w:space="0" w:color="auto"/>
+          <w:tr2bl w:val="none" w:sz="0" w:space="0" w:color="auto"/>
+        </w:tcBorders>
+      </w:tcPr>
+    </w:tblStylePr>
+    <w:tblStylePr w:type="lastCol">
+      <w:rPr>
+        <w:b/>
+        <w:bCs/>
+      </w:rPr>
+      <w:tblPr/>
+      <w:tcPr>
+        <w:tcBorders>
+          <w:tl2br w:val="none" w:sz="0" w:space="0" w:color="auto"/>
+          <w:tr2bl w:val="none" w:sz="0" w:space="0" w:color="auto"/>
+        </w:tcBorders>
+      </w:tcPr>
+    </w:tblStylePr>
+  </w:style>
+  <w:style w:type="table" w:styleId="TableGrid2">
+    <w:name w:val="Table Grid 2"/>
+    <w:basedOn w:val="TableNormal"/>
+    <w:uiPriority w:val="99"/>
+    <w:semiHidden/>
+    <w:unhideWhenUsed/>
+    <w:rsid w:val="00692F76"/>
+    <w:pPr>
+      <w:spacing w:before="120"/>
+      <w:jc w:val="both"/>
+    </w:pPr>
+    <w:tblPr>
+      <w:tblBorders>
+        <w:insideH w:val="single" w:sz="6" w:space="0" w:color="000000"/>
+        <w:insideV w:val="single" w:sz="6" w:space="0" w:color="000000"/>
+      </w:tblBorders>
+    </w:tblPr>
+    <w:tcPr>
+      <w:shd w:val="clear" w:color="auto" w:fill="auto"/>
+    </w:tcPr>
+    <w:tblStylePr w:type="firstRow">
+      <w:rPr>
+        <w:b/>
+        <w:bCs/>
+      </w:rPr>
+      <w:tblPr/>
+      <w:tcPr>
+        <w:tcBorders>
+          <w:tl2br w:val="none" w:sz="0" w:space="0" w:color="auto"/>
+          <w:tr2bl w:val="none" w:sz="0" w:space="0" w:color="auto"/>
+        </w:tcBorders>
+      </w:tcPr>
+    </w:tblStylePr>
+    <w:tblStylePr w:type="lastRow">
+      <w:rPr>
+        <w:b/>
+        <w:bCs/>
+      </w:rPr>
+      <w:tblPr/>
+      <w:tcPr>
+        <w:tcBorders>
+          <w:top w:val="single" w:sz="6" w:space="0" w:color="000000"/>
+          <w:tl2br w:val="none" w:sz="0" w:space="0" w:color="auto"/>
+          <w:tr2bl w:val="none" w:sz="0" w:space="0" w:color="auto"/>
+        </w:tcBorders>
+      </w:tcPr>
+    </w:tblStylePr>
+    <w:tblStylePr w:type="firstCol">
+      <w:rPr>
+        <w:b/>
+        <w:bCs/>
+      </w:rPr>
+      <w:tblPr/>
+      <w:tcPr>
+        <w:tcBorders>
+          <w:tl2br w:val="none" w:sz="0" w:space="0" w:color="auto"/>
+          <w:tr2bl w:val="none" w:sz="0" w:space="0" w:color="auto"/>
+        </w:tcBorders>
+      </w:tcPr>
+    </w:tblStylePr>
+    <w:tblStylePr w:type="lastCol">
+      <w:rPr>
+        <w:b/>
+        <w:bCs/>
+      </w:rPr>
+      <w:tblPr/>
+      <w:tcPr>
+        <w:tcBorders>
+          <w:tl2br w:val="none" w:sz="0" w:space="0" w:color="auto"/>
+          <w:tr2bl w:val="none" w:sz="0" w:space="0" w:color="auto"/>
+        </w:tcBorders>
+      </w:tcPr>
+    </w:tblStylePr>
+  </w:style>
 </w:styles>
 </file>
 
 <file path=word/glossary/document.xml><?xml version="1.0" encoding="utf-8"?>
-<w:glossaryDocument xmlns:wpc="http://schemas.microsoft.com/office/word/2010/wordprocessingCanvas" xmlns:cx="http://schemas.microsoft.com/office/drawing/2014/chartex" xmlns:cx1="http://schemas.microsoft.com/office/drawing/2015/9/8/chartex" xmlns:cx2="http://schemas.microsoft.com/office/drawing/2015/10/21/chartex" xmlns:cx3="http://schemas.microsoft.com/office/drawing/2016/5/9/chartex" xmlns:cx4="http://schemas.microsoft.com/office/drawing/2016/5/10/chartex" xmlns:cx5="http://schemas.microsoft.com/office/drawing/2016/5/11/chartex" xmlns:cx6="http://schemas.microsoft.com/office/drawing/2016/5/12/chartex" xmlns:cx7="http://schemas.microsoft.com/office/drawing/2016/5/13/chartex" xmlns:cx8="http://schemas.microsoft.com/office/drawing/2016/5/14/chartex" xmlns:mc="http://schemas.openxmlformats.org/markup-compatibility/2006" xmlns:aink="http://schemas.microsoft.com/office/drawing/2016/ink" xmlns:am3d="http://schemas.microsoft.com/office/drawing/2017/model3d" xmlns:o="urn:schemas-microsoft-com:office:office" xmlns:oel="http://schemas.microsoft.com/office/2019/extlst" xmlns:r="http://schemas.openxmlformats.org/officeDocument/2006/relationships" xmlns:m="http://schemas.openxmlformats.org/officeDocument/2006/math" xmlns:v="urn:schemas-microsoft-com:vml" xmlns:wp14="http://schemas.microsoft.com/office/word/2010/wordprocessingDrawing" xmlns:wp="http://schemas.openxmlformats.org/drawingml/2006/wordprocessingDrawing" xmlns:w10="urn:schemas-microsoft-com:office:word" xmlns:w="http://schemas.openxmlformats.org/wordprocessingml/2006/main" xmlns:w14="http://schemas.microsoft.com/office/word/2010/wordml" xmlns:w15="http://schemas.microsoft.com/office/word/2012/wordml" xmlns:w16cex="http://schemas.microsoft.com/office/word/2018/wordml/cex" xmlns:w16cid="http://schemas.microsoft.com/office/word/2016/wordml/cid" xmlns:w16="http://schemas.microsoft.com/office/word/2018/wordml" xmlns:w16sdtdh="http://schemas.microsoft.com/office/word/2020/wordml/sdtdatahash" xmlns:w16se="http://schemas.microsoft.com/office/word/2015/wordml/symex" xmlns:wpg="http://schemas.microsoft.com/office/word/2010/wordprocessingGroup" xmlns:wpi="http://schemas.microsoft.com/office/word/2010/wordprocessingInk" xmlns:wne="http://schemas.microsoft.com/office/word/2006/wordml" xmlns:wps="http://schemas.microsoft.com/office/word/2010/wordprocessingShape" mc:Ignorable="w14 w15 w16se w16cid w16 w16cex w16sdtdh wp14">
+<w:glossaryDocument xmlns:wpc="http://schemas.microsoft.com/office/word/2010/wordprocessingCanvas" xmlns:cx="http://schemas.microsoft.com/office/drawing/2014/chartex" xmlns:cx1="http://schemas.microsoft.com/office/drawing/2015/9/8/chartex" xmlns:cx2="http://schemas.microsoft.com/office/drawing/2015/10/21/chartex" xmlns:cx3="http://schemas.microsoft.com/office/drawing/2016/5/9/chartex" xmlns:cx4="http://schemas.microsoft.com/office/drawing/2016/5/10/chartex" xmlns:cx5="http://schemas.microsoft.com/office/drawing/2016/5/11/chartex" xmlns:cx6="http://schemas.microsoft.com/office/drawing/2016/5/12/chartex" xmlns:cx7="http://schemas.microsoft.com/office/drawing/2016/5/13/chartex" xmlns:cx8="http://schemas.microsoft.com/office/drawing/2016/5/14/chartex" xmlns:mc="http://schemas.openxmlformats.org/markup-compatibility/2006" xmlns:aink="http://schemas.microsoft.com/office/drawing/2016/ink" xmlns:am3d="http://schemas.microsoft.com/office/drawing/2017/model3d" xmlns:o="urn:schemas-microsoft-com:office:office" xmlns:oel="http://schemas.microsoft.com/office/2019/extlst" xmlns:r="http://schemas.openxmlformats.org/officeDocument/2006/relationships" xmlns:m="http://schemas.openxmlformats.org/officeDocument/2006/math" xmlns:v="urn:schemas-microsoft-com:vml" xmlns:wp14="http://schemas.microsoft.com/office/word/2010/wordprocessingDrawing" xmlns:wp="http://schemas.openxmlformats.org/drawingml/2006/wordprocessingDrawing" xmlns:w10="urn:schemas-microsoft-com:office:word" xmlns:w="http://schemas.openxmlformats.org/wordprocessingml/2006/main" xmlns:w14="http://schemas.microsoft.com/office/word/2010/wordml" xmlns:w15="http://schemas.microsoft.com/office/word/2012/wordml" xmlns:w16cex="http://schemas.microsoft.com/office/word/2018/wordml/cex" xmlns:w16cid="http://schemas.microsoft.com/office/word/2016/wordml/cid" xmlns:w16="http://schemas.microsoft.com/office/word/2018/wordml" xmlns:w16du="http://schemas.microsoft.com/office/word/2023/wordml/word16du" xmlns:w16sdtdh="http://schemas.microsoft.com/office/word/2020/wordml/sdtdatahash" xmlns:w16sdtfl="http://schemas.microsoft.com/office/word/2024/wordml/sdtformatlock" xmlns:w16se="http://schemas.microsoft.com/office/word/2015/wordml/symex" xmlns:wpg="http://schemas.microsoft.com/office/word/2010/wordprocessingGroup" xmlns:wpi="http://schemas.microsoft.com/office/word/2010/wordprocessingInk" xmlns:wne="http://schemas.microsoft.com/office/word/2006/wordml" xmlns:wps="http://schemas.microsoft.com/office/word/2010/wordprocessingShape" mc:Ignorable="w14 w15 w16se w16cid w16 w16cex w16sdtdh w16sdtfl w16du wp14">
   <w:docParts>
     <w:docPart>
       <w:docPartPr>
@@ -24835,7 +24339,7 @@
 </file>
 
 <file path=word/glossary/fontTable.xml><?xml version="1.0" encoding="utf-8"?>
-<w:fonts xmlns:mc="http://schemas.openxmlformats.org/markup-compatibility/2006" xmlns:r="http://schemas.openxmlformats.org/officeDocument/2006/relationships" xmlns:w="http://schemas.openxmlformats.org/wordprocessingml/2006/main" xmlns:w14="http://schemas.microsoft.com/office/word/2010/wordml" xmlns:w15="http://schemas.microsoft.com/office/word/2012/wordml" xmlns:w16cex="http://schemas.microsoft.com/office/word/2018/wordml/cex" xmlns:w16cid="http://schemas.microsoft.com/office/word/2016/wordml/cid" xmlns:w16="http://schemas.microsoft.com/office/word/2018/wordml" xmlns:w16sdtdh="http://schemas.microsoft.com/office/word/2020/wordml/sdtdatahash" xmlns:w16se="http://schemas.microsoft.com/office/word/2015/wordml/symex" mc:Ignorable="w14 w15 w16se w16cid w16 w16cex w16sdtdh">
+<w:fonts xmlns:mc="http://schemas.openxmlformats.org/markup-compatibility/2006" xmlns:r="http://schemas.openxmlformats.org/officeDocument/2006/relationships" xmlns:w="http://schemas.openxmlformats.org/wordprocessingml/2006/main" xmlns:w14="http://schemas.microsoft.com/office/word/2010/wordml" xmlns:w15="http://schemas.microsoft.com/office/word/2012/wordml" xmlns:w16cex="http://schemas.microsoft.com/office/word/2018/wordml/cex" xmlns:w16cid="http://schemas.microsoft.com/office/word/2016/wordml/cid" xmlns:w16="http://schemas.microsoft.com/office/word/2018/wordml" xmlns:w16du="http://schemas.microsoft.com/office/word/2023/wordml/word16du" xmlns:w16sdtdh="http://schemas.microsoft.com/office/word/2020/wordml/sdtdatahash" xmlns:w16sdtfl="http://schemas.microsoft.com/office/word/2024/wordml/sdtformatlock" xmlns:w16se="http://schemas.microsoft.com/office/word/2015/wordml/symex" mc:Ignorable="w14 w15 w16se w16cid w16 w16cex w16sdtdh w16sdtfl w16du">
   <w:font w:name="Symbol">
     <w:panose1 w:val="05050102010706020507"/>
     <w:charset w:val="02"/>
@@ -24884,7 +24388,7 @@
     <w:charset w:val="00"/>
     <w:family w:val="swiss"/>
     <w:pitch w:val="variable"/>
-    <w:sig w:usb0="E4002EFF" w:usb1="C000247B" w:usb2="00000009" w:usb3="00000000" w:csb0="000001FF" w:csb1="00000000"/>
+    <w:sig w:usb0="E4002EFF" w:usb1="C200247B" w:usb2="00000009" w:usb3="00000000" w:csb0="000001FF" w:csb1="00000000"/>
   </w:font>
   <w:font w:name="SimSun">
     <w:altName w:val="宋体"/>
@@ -24924,18 +24428,23 @@
     <w:pitch w:val="variable"/>
     <w:sig w:usb0="E00006FF" w:usb1="420024FF" w:usb2="02000000" w:usb3="00000000" w:csb0="0000019F" w:csb1="00000000"/>
   </w:font>
-  <w:font w:name="Calibri Light">
-    <w:panose1 w:val="020F0302020204030204"/>
+  <w:font w:name="Aptos">
     <w:charset w:val="00"/>
     <w:family w:val="swiss"/>
     <w:pitch w:val="variable"/>
-    <w:sig w:usb0="E4002EFF" w:usb1="C000247B" w:usb2="00000009" w:usb3="00000000" w:csb0="000001FF" w:csb1="00000000"/>
+    <w:sig w:usb0="20000287" w:usb1="00000003" w:usb2="00000000" w:usb3="00000000" w:csb0="0000019F" w:csb1="00000000"/>
+  </w:font>
+  <w:font w:name="Aptos Display">
+    <w:charset w:val="00"/>
+    <w:family w:val="swiss"/>
+    <w:pitch w:val="variable"/>
+    <w:sig w:usb0="20000287" w:usb1="00000003" w:usb2="00000000" w:usb3="00000000" w:csb0="0000019F" w:csb1="00000000"/>
   </w:font>
 </w:fonts>
 </file>
 
 <file path=word/glossary/settings.xml><?xml version="1.0" encoding="utf-8"?>
-<w:settings xmlns:mc="http://schemas.openxmlformats.org/markup-compatibility/2006" xmlns:o="urn:schemas-microsoft-com:office:office" xmlns:r="http://schemas.openxmlformats.org/officeDocument/2006/relationships" xmlns:m="http://schemas.openxmlformats.org/officeDocument/2006/math" xmlns:v="urn:schemas-microsoft-com:vml" xmlns:w10="urn:schemas-microsoft-com:office:word" xmlns:w="http://schemas.openxmlformats.org/wordprocessingml/2006/main" xmlns:w14="http://schemas.microsoft.com/office/word/2010/wordml" xmlns:w15="http://schemas.microsoft.com/office/word/2012/wordml" xmlns:w16cex="http://schemas.microsoft.com/office/word/2018/wordml/cex" xmlns:w16cid="http://schemas.microsoft.com/office/word/2016/wordml/cid" xmlns:w16="http://schemas.microsoft.com/office/word/2018/wordml" xmlns:w16sdtdh="http://schemas.microsoft.com/office/word/2020/wordml/sdtdatahash" xmlns:w16se="http://schemas.microsoft.com/office/word/2015/wordml/symex" xmlns:sl="http://schemas.openxmlformats.org/schemaLibrary/2006/main" mc:Ignorable="w14 w15 w16se w16cid w16 w16cex w16sdtdh">
+<w:settings xmlns:mc="http://schemas.openxmlformats.org/markup-compatibility/2006" xmlns:o="urn:schemas-microsoft-com:office:office" xmlns:r="http://schemas.openxmlformats.org/officeDocument/2006/relationships" xmlns:m="http://schemas.openxmlformats.org/officeDocument/2006/math" xmlns:v="urn:schemas-microsoft-com:vml" xmlns:w10="urn:schemas-microsoft-com:office:word" xmlns:w="http://schemas.openxmlformats.org/wordprocessingml/2006/main" xmlns:w14="http://schemas.microsoft.com/office/word/2010/wordml" xmlns:w15="http://schemas.microsoft.com/office/word/2012/wordml" xmlns:w16cex="http://schemas.microsoft.com/office/word/2018/wordml/cex" xmlns:w16cid="http://schemas.microsoft.com/office/word/2016/wordml/cid" xmlns:w16="http://schemas.microsoft.com/office/word/2018/wordml" xmlns:w16du="http://schemas.microsoft.com/office/word/2023/wordml/word16du" xmlns:w16sdtdh="http://schemas.microsoft.com/office/word/2020/wordml/sdtdatahash" xmlns:w16sdtfl="http://schemas.microsoft.com/office/word/2024/wordml/sdtformatlock" xmlns:w16se="http://schemas.microsoft.com/office/word/2015/wordml/symex" xmlns:sl="http://schemas.openxmlformats.org/schemaLibrary/2006/main" mc:Ignorable="w14 w15 w16se w16cid w16 w16cex w16sdtdh w16sdtfl w16du">
   <w:view w:val="normal"/>
   <w:revisionView w:inkAnnotations="0"/>
   <w:defaultTabStop w:val="720"/>
@@ -24953,6 +24462,7 @@
     <w:rsidRoot w:val="001E7E7B"/>
     <w:rsid w:val="001E7E7B"/>
     <w:rsid w:val="007D6409"/>
+    <w:rsid w:val="00915328"/>
   </w:rsids>
   <m:mathPr>
     <m:mathFont m:val="Cambria Math"/>
@@ -24969,14 +24479,14 @@
   </m:mathPr>
   <w:themeFontLang w:val="en-US"/>
   <w:clrSchemeMapping w:bg1="light1" w:t1="dark1" w:bg2="light2" w:t2="dark2" w:accent1="accent1" w:accent2="accent2" w:accent3="accent3" w:accent4="accent4" w:accent5="accent5" w:accent6="accent6" w:hyperlink="hyperlink" w:followedHyperlink="followedHyperlink"/>
-  <w:decimalSymbol w:val=","/>
-  <w:listSeparator w:val=";"/>
+  <w:decimalSymbol w:val="."/>
+  <w:listSeparator w:val=","/>
   <w15:chartTrackingRefBased/>
 </w:settings>
 </file>
 
 <file path=word/glossary/styles.xml><?xml version="1.0" encoding="utf-8"?>
-<w:styles xmlns:mc="http://schemas.openxmlformats.org/markup-compatibility/2006" xmlns:r="http://schemas.openxmlformats.org/officeDocument/2006/relationships" xmlns:w="http://schemas.openxmlformats.org/wordprocessingml/2006/main" xmlns:w14="http://schemas.microsoft.com/office/word/2010/wordml" xmlns:w15="http://schemas.microsoft.com/office/word/2012/wordml" xmlns:w16cex="http://schemas.microsoft.com/office/word/2018/wordml/cex" xmlns:w16cid="http://schemas.microsoft.com/office/word/2016/wordml/cid" xmlns:w16="http://schemas.microsoft.com/office/word/2018/wordml" xmlns:w16sdtdh="http://schemas.microsoft.com/office/word/2020/wordml/sdtdatahash" xmlns:w16se="http://schemas.microsoft.com/office/word/2015/wordml/symex" mc:Ignorable="w14 w15 w16se w16cid w16 w16cex w16sdtdh">
+<w:styles xmlns:mc="http://schemas.openxmlformats.org/markup-compatibility/2006" xmlns:r="http://schemas.openxmlformats.org/officeDocument/2006/relationships" xmlns:w="http://schemas.openxmlformats.org/wordprocessingml/2006/main" xmlns:w14="http://schemas.microsoft.com/office/word/2010/wordml" xmlns:w15="http://schemas.microsoft.com/office/word/2012/wordml" xmlns:w16cex="http://schemas.microsoft.com/office/word/2018/wordml/cex" xmlns:w16cid="http://schemas.microsoft.com/office/word/2016/wordml/cid" xmlns:w16="http://schemas.microsoft.com/office/word/2018/wordml" xmlns:w16du="http://schemas.microsoft.com/office/word/2023/wordml/word16du" xmlns:w16sdtdh="http://schemas.microsoft.com/office/word/2020/wordml/sdtdatahash" xmlns:w16sdtfl="http://schemas.microsoft.com/office/word/2024/wordml/sdtformatlock" xmlns:w16se="http://schemas.microsoft.com/office/word/2015/wordml/symex" mc:Ignorable="w14 w15 w16se w16cid w16 w16cex w16sdtdh w16sdtfl w16du">
   <w:docDefaults>
     <w:rPrDefault>
       <w:rPr>
@@ -25423,7 +24933,7 @@
 </file>
 
 <file path=word/glossary/webSettings.xml><?xml version="1.0" encoding="utf-8"?>
-<w:webSettings xmlns:mc="http://schemas.openxmlformats.org/markup-compatibility/2006" xmlns:r="http://schemas.openxmlformats.org/officeDocument/2006/relationships" xmlns:w="http://schemas.openxmlformats.org/wordprocessingml/2006/main" xmlns:w14="http://schemas.microsoft.com/office/word/2010/wordml" xmlns:w15="http://schemas.microsoft.com/office/word/2012/wordml" xmlns:w16cex="http://schemas.microsoft.com/office/word/2018/wordml/cex" xmlns:w16cid="http://schemas.microsoft.com/office/word/2016/wordml/cid" xmlns:w16="http://schemas.microsoft.com/office/word/2018/wordml" xmlns:w16sdtdh="http://schemas.microsoft.com/office/word/2020/wordml/sdtdatahash" xmlns:w16se="http://schemas.microsoft.com/office/word/2015/wordml/symex" mc:Ignorable="w14 w15 w16se w16cid w16 w16cex w16sdtdh">
+<w:webSettings xmlns:mc="http://schemas.openxmlformats.org/markup-compatibility/2006" xmlns:r="http://schemas.openxmlformats.org/officeDocument/2006/relationships" xmlns:w="http://schemas.openxmlformats.org/wordprocessingml/2006/main" xmlns:w14="http://schemas.microsoft.com/office/word/2010/wordml" xmlns:w15="http://schemas.microsoft.com/office/word/2012/wordml" xmlns:w16cex="http://schemas.microsoft.com/office/word/2018/wordml/cex" xmlns:w16cid="http://schemas.microsoft.com/office/word/2016/wordml/cid" xmlns:w16="http://schemas.microsoft.com/office/word/2018/wordml" xmlns:w16du="http://schemas.microsoft.com/office/word/2023/wordml/word16du" xmlns:w16sdtdh="http://schemas.microsoft.com/office/word/2020/wordml/sdtdatahash" xmlns:w16sdtfl="http://schemas.microsoft.com/office/word/2024/wordml/sdtformatlock" xmlns:w16se="http://schemas.microsoft.com/office/word/2015/wordml/symex" mc:Ignorable="w14 w15 w16se w16cid w16 w16cex w16sdtdh w16sdtfl w16du">
   <w:optimizeForBrowser/>
   <w:allowPNG/>
 </w:webSettings>
@@ -25715,6 +25225,122 @@
 </file>
 
 <file path=customXml/item1.xml><?xml version="1.0" encoding="utf-8"?>
+<p:properties xmlns:p="http://schemas.microsoft.com/office/2006/metadata/properties" xmlns:xsi="http://www.w3.org/2001/XMLSchema-instance" xmlns:pc="http://schemas.microsoft.com/office/infopath/2007/PartnerControls">
+  <documentManagement>
+    <GSMADocumentCreatedDate xmlns="ADEDD60E-22E2-4049-BE99-80A2BB237DD5">2021-10-06T14:59:42+00:00</GSMADocumentCreatedDate>
+    <GSMAPRDVersion xmlns="ADEDD60E-22E2-4049-BE99-80A2BB237DD5">1.0 Draft</GSMAPRDVersion>
+    <GSMADocumentCreatedBy xmlns="ADEDD60E-22E2-4049-BE99-80A2BB237DD5">
+      <UserInfo>
+        <DisplayName>Javier Sendin (GSMA)</DisplayName>
+        <AccountId>19779</AccountId>
+        <AccountType/>
+      </UserInfo>
+    </GSMADocumentCreatedBy>
+    <GSMASecurityGroup xmlns="ADEDD60E-22E2-4049-BE99-80A2BB237DD5">Non-confidential</GSMASecurityGroup>
+    <GSMARelatedDiscussion xmlns="ADEDD60E-22E2-4049-BE99-80A2BB237DD5">
+      <Url>https://infocentre2.gsma.com/gp/wg/IR/Lists/DiscussionBoard/Cloud Infrastructure Reference Architecture managed by OpenStack</Url>
+      <Description>Cloud Infrastructure Reference Architecture managed by OpenStack</Description>
+    </GSMARelatedDiscussion>
+    <GSMADocumentNumber xmlns="ADEDD60E-22E2-4049-BE99-80A2BB237DD5" xsi:nil="true"/>
+    <GSMAEditionType xmlns="ADEDD60E-22E2-4049-BE99-80A2BB237DD5">Current</GSMAEditionType>
+    <GSMAPublicationDate xmlns="ADEDD60E-22E2-4049-BE99-80A2BB237DD5">2022-09-15T23:00:00+00:00</GSMAPublicationDate>
+    <GSMADocumentTypeTaxHTField0 xmlns="ADEDD60E-22E2-4049-BE99-80A2BB237DD5">
+      <Terms xmlns="http://schemas.microsoft.com/office/infopath/2007/PartnerControls">
+        <TermInfo xmlns="http://schemas.microsoft.com/office/infopath/2007/PartnerControls">
+          <TermName xmlns="http://schemas.microsoft.com/office/infopath/2007/PartnerControls">Non-binding Permanent Reference Document</TermName>
+          <TermId xmlns="http://schemas.microsoft.com/office/infopath/2007/PartnerControls">97ab5523-2ce7-4aac-bd33-d315f704899a</TermId>
+        </TermInfo>
+      </Terms>
+    </GSMADocumentTypeTaxHTField0>
+    <GSMAChangeRequestApprover xmlns="ADEDD60E-22E2-4049-BE99-80A2BB237DD5">
+      <UserInfo>
+        <DisplayName>Javier Sendin (GSMA)</DisplayName>
+        <AccountId>19779</AccountId>
+        <AccountType/>
+      </UserInfo>
+    </GSMAChangeRequestApprover>
+    <GSMAKBCategoryTaxHTField0 xmlns="ADEDD60E-22E2-4049-BE99-80A2BB237DD5">
+      <Terms xmlns="http://schemas.microsoft.com/office/infopath/2007/PartnerControls"/>
+    </GSMAKBCategoryTaxHTField0>
+    <GSMADocumentOwner xmlns="ADEDD60E-22E2-4049-BE99-80A2BB237DD5">
+      <UserInfo>
+        <DisplayName>Javier Sendin (GSMA)</DisplayName>
+        <AccountId>19779</AccountId>
+        <AccountType/>
+      </UserInfo>
+    </GSMADocumentOwner>
+    <GSMARemarks xmlns="ADEDD60E-22E2-4049-BE99-80A2BB237DD5" xsi:nil="true"/>
+    <GSMABusinessPurpose xmlns="ADEDD60E-22E2-4049-BE99-80A2BB237DD5" xsi:nil="true"/>
+    <GSMAOwningGroup xmlns="ADEDD60E-22E2-4049-BE99-80A2BB237DD5">NG</GSMAOwningGroup>
+    <GSMATemplateNumber xmlns="ADEDD60E-22E2-4049-BE99-80A2BB237DD5">0.4</GSMATemplateNumber>
+    <GSMATitle xmlns="ADEDD60E-22E2-4049-BE99-80A2BB237DD5">Cloud infrastructure reference architecture managed by Kubernetes</GSMATitle>
+    <GSMATemplateConversionStatus xmlns="ADEDD60E-22E2-4049-BE99-80A2BB237DD5" xsi:nil="true"/>
+    <GSMASummary xmlns="ADEDD60E-22E2-4049-BE99-80A2BB237DD5">This Reference Architecture document conforms to the Kubernetes 1.26 release.</GSMASummary>
+    <_dlc_DocId xmlns="54cf9ea2-8b24-4a35-a789-c10402c86061">INFO-2259-5772</_dlc_DocId>
+    <_dlc_DocIdUrl xmlns="54cf9ea2-8b24-4a35-a789-c10402c86061">
+      <Url>https://infocentre2.gsma.com/gp/wg/IR/_layouts/DocIdRedir.aspx?ID=INFO-2259-5772</Url>
+      <Description>INFO-2259-5772</Description>
+    </_dlc_DocIdUrl>
+  </documentManagement>
+</p:properties>
+</file>
+
+<file path=customXml/item2.xml><?xml version="1.0" encoding="utf-8"?>
+<?mso-contentType ?>
+<spe:Receivers xmlns:spe="http://schemas.microsoft.com/sharepoint/events">
+  <Receiver>
+    <Name>Document ID Generator</Name>
+    <Synchronization>Synchronous</Synchronization>
+    <Type>10001</Type>
+    <SequenceNumber>1000</SequenceNumber>
+    <Assembly>Microsoft.Office.DocumentManagement, Version=14.0.0.0, Culture=neutral, PublicKeyToken=71e9bce111e9429c</Assembly>
+    <Class>Microsoft.Office.DocumentManagement.Internal.DocIdHandler</Class>
+    <Data/>
+    <Filter/>
+  </Receiver>
+  <Receiver>
+    <Name>Document ID Generator</Name>
+    <Synchronization>Synchronous</Synchronization>
+    <Type>10002</Type>
+    <SequenceNumber>1001</SequenceNumber>
+    <Assembly>Microsoft.Office.DocumentManagement, Version=14.0.0.0, Culture=neutral, PublicKeyToken=71e9bce111e9429c</Assembly>
+    <Class>Microsoft.Office.DocumentManagement.Internal.DocIdHandler</Class>
+    <Data/>
+    <Filter/>
+  </Receiver>
+  <Receiver>
+    <Name>Document ID Generator</Name>
+    <Synchronization>Synchronous</Synchronization>
+    <Type>10004</Type>
+    <SequenceNumber>1002</SequenceNumber>
+    <Assembly>Microsoft.Office.DocumentManagement, Version=14.0.0.0, Culture=neutral, PublicKeyToken=71e9bce111e9429c</Assembly>
+    <Class>Microsoft.Office.DocumentManagement.Internal.DocIdHandler</Class>
+    <Data/>
+    <Filter/>
+  </Receiver>
+  <Receiver>
+    <Name>Document ID Generator</Name>
+    <Synchronization>Synchronous</Synchronization>
+    <Type>10006</Type>
+    <SequenceNumber>1003</SequenceNumber>
+    <Assembly>Microsoft.Office.DocumentManagement, Version=14.0.0.0, Culture=neutral, PublicKeyToken=71e9bce111e9429c</Assembly>
+    <Class>Microsoft.Office.DocumentManagement.Internal.DocIdHandler</Class>
+    <Data/>
+    <Filter/>
+  </Receiver>
+</spe:Receivers>
+</file>
+
+<file path=customXml/item3.xml><?xml version="1.0" encoding="utf-8"?>
+<?mso-contentType ?>
+<FormTemplates xmlns="http://schemas.microsoft.com/sharepoint/v3/contenttype/forms">
+  <Display>DocumentLibraryForm</Display>
+  <Edit>DocumentLibraryForm</Edit>
+  <New>DocumentLibraryForm</New>
+</FormTemplates>
+</file>
+
+<file path=customXml/item4.xml><?xml version="1.0" encoding="utf-8"?>
 <ct:contentTypeSchema xmlns:ct="http://schemas.microsoft.com/office/2006/metadata/contentType" xmlns:ma="http://schemas.microsoft.com/office/2006/metadata/properties/metaAttributes" ct:_="" ma:_="" ma:contentTypeName="OD Document" ma:contentTypeID="0x010100EC728DFF17A841B193288BA44365FF700092273D6EEDB8485CB097A5F2F89420D500C06D8CBB4BDED94494E6401877EADF87" ma:contentTypeVersion="3" ma:contentTypeDescription="Official Document" ma:contentTypeScope="" ma:versionID="def7bc9fed6468b2fbdd5b2fb9f62970">
   <xsd:schema xmlns:xsd="http://www.w3.org/2001/XMLSchema" xmlns:xs="http://www.w3.org/2001/XMLSchema" xmlns:p="http://schemas.microsoft.com/office/2006/metadata/properties" xmlns:ns2="ADEDD60E-22E2-4049-BE99-80A2BB237DD5" xmlns:ns4="54cf9ea2-8b24-4a35-a789-c10402c86061" targetNamespace="http://schemas.microsoft.com/office/2006/metadata/properties" ma:root="true" ma:fieldsID="b1d1936183f0403aa2ee7a9de3ad2f8f" ns2:_="" ns4:_="">
     <xsd:import namespace="ADEDD60E-22E2-4049-BE99-80A2BB237DD5"/>
@@ -26043,127 +25669,44 @@
 </ct:contentTypeSchema>
 </file>
 
-<file path=customXml/item2.xml><?xml version="1.0" encoding="utf-8"?>
-<?mso-contentType ?>
-<FormTemplates xmlns="http://schemas.microsoft.com/sharepoint/v3/contenttype/forms">
-  <Display>DocumentLibraryForm</Display>
-  <Edit>DocumentLibraryForm</Edit>
-  <New>DocumentLibraryForm</New>
-</FormTemplates>
-</file>
-
-<file path=customXml/item3.xml><?xml version="1.0" encoding="utf-8"?>
-<?mso-contentType ?>
-<spe:Receivers xmlns:spe="http://schemas.microsoft.com/sharepoint/events">
-  <Receiver>
-    <Name>Document ID Generator</Name>
-    <Synchronization>Synchronous</Synchronization>
-    <Type>10001</Type>
-    <SequenceNumber>1000</SequenceNumber>
-    <Assembly>Microsoft.Office.DocumentManagement, Version=14.0.0.0, Culture=neutral, PublicKeyToken=71e9bce111e9429c</Assembly>
-    <Class>Microsoft.Office.DocumentManagement.Internal.DocIdHandler</Class>
-    <Data/>
-    <Filter/>
-  </Receiver>
-  <Receiver>
-    <Name>Document ID Generator</Name>
-    <Synchronization>Synchronous</Synchronization>
-    <Type>10002</Type>
-    <SequenceNumber>1001</SequenceNumber>
-    <Assembly>Microsoft.Office.DocumentManagement, Version=14.0.0.0, Culture=neutral, PublicKeyToken=71e9bce111e9429c</Assembly>
-    <Class>Microsoft.Office.DocumentManagement.Internal.DocIdHandler</Class>
-    <Data/>
-    <Filter/>
-  </Receiver>
-  <Receiver>
-    <Name>Document ID Generator</Name>
-    <Synchronization>Synchronous</Synchronization>
-    <Type>10004</Type>
-    <SequenceNumber>1002</SequenceNumber>
-    <Assembly>Microsoft.Office.DocumentManagement, Version=14.0.0.0, Culture=neutral, PublicKeyToken=71e9bce111e9429c</Assembly>
-    <Class>Microsoft.Office.DocumentManagement.Internal.DocIdHandler</Class>
-    <Data/>
-    <Filter/>
-  </Receiver>
-  <Receiver>
-    <Name>Document ID Generator</Name>
-    <Synchronization>Synchronous</Synchronization>
-    <Type>10006</Type>
-    <SequenceNumber>1003</SequenceNumber>
-    <Assembly>Microsoft.Office.DocumentManagement, Version=14.0.0.0, Culture=neutral, PublicKeyToken=71e9bce111e9429c</Assembly>
-    <Class>Microsoft.Office.DocumentManagement.Internal.DocIdHandler</Class>
-    <Data/>
-    <Filter/>
-  </Receiver>
-</spe:Receivers>
-</file>
-
-<file path=customXml/item4.xml><?xml version="1.0" encoding="utf-8"?>
-<p:properties xmlns:p="http://schemas.microsoft.com/office/2006/metadata/properties" xmlns:xsi="http://www.w3.org/2001/XMLSchema-instance" xmlns:pc="http://schemas.microsoft.com/office/infopath/2007/PartnerControls">
-  <documentManagement>
-    <GSMADocumentCreatedDate xmlns="ADEDD60E-22E2-4049-BE99-80A2BB237DD5">2021-10-06T14:59:42+00:00</GSMADocumentCreatedDate>
-    <GSMAPRDVersion xmlns="ADEDD60E-22E2-4049-BE99-80A2BB237DD5">1.0 Draft</GSMAPRDVersion>
-    <GSMADocumentCreatedBy xmlns="ADEDD60E-22E2-4049-BE99-80A2BB237DD5">
-      <UserInfo>
-        <DisplayName>Javier Sendin (GSMA)</DisplayName>
-        <AccountId>19779</AccountId>
-        <AccountType/>
-      </UserInfo>
-    </GSMADocumentCreatedBy>
-    <GSMASecurityGroup xmlns="ADEDD60E-22E2-4049-BE99-80A2BB237DD5">Non-confidential</GSMASecurityGroup>
-    <GSMARelatedDiscussion xmlns="ADEDD60E-22E2-4049-BE99-80A2BB237DD5">
-      <Url>https://infocentre2.gsma.com/gp/wg/IR/Lists/DiscussionBoard/Cloud Infrastructure Reference Architecture managed by OpenStack</Url>
-      <Description>Cloud Infrastructure Reference Architecture managed by OpenStack</Description>
-    </GSMARelatedDiscussion>
-    <GSMADocumentNumber xmlns="ADEDD60E-22E2-4049-BE99-80A2BB237DD5" xsi:nil="true"/>
-    <GSMAEditionType xmlns="ADEDD60E-22E2-4049-BE99-80A2BB237DD5">Current</GSMAEditionType>
-    <GSMAPublicationDate xmlns="ADEDD60E-22E2-4049-BE99-80A2BB237DD5">2022-09-15T23:00:00+00:00</GSMAPublicationDate>
-    <GSMADocumentTypeTaxHTField0 xmlns="ADEDD60E-22E2-4049-BE99-80A2BB237DD5">
-      <Terms xmlns="http://schemas.microsoft.com/office/infopath/2007/PartnerControls">
-        <TermInfo xmlns="http://schemas.microsoft.com/office/infopath/2007/PartnerControls">
-          <TermName xmlns="http://schemas.microsoft.com/office/infopath/2007/PartnerControls">Non-binding Permanent Reference Document</TermName>
-          <TermId xmlns="http://schemas.microsoft.com/office/infopath/2007/PartnerControls">97ab5523-2ce7-4aac-bd33-d315f704899a</TermId>
-        </TermInfo>
-      </Terms>
-    </GSMADocumentTypeTaxHTField0>
-    <GSMAChangeRequestApprover xmlns="ADEDD60E-22E2-4049-BE99-80A2BB237DD5">
-      <UserInfo>
-        <DisplayName>Javier Sendin (GSMA)</DisplayName>
-        <AccountId>19779</AccountId>
-        <AccountType/>
-      </UserInfo>
-    </GSMAChangeRequestApprover>
-    <GSMAKBCategoryTaxHTField0 xmlns="ADEDD60E-22E2-4049-BE99-80A2BB237DD5">
-      <Terms xmlns="http://schemas.microsoft.com/office/infopath/2007/PartnerControls"/>
-    </GSMAKBCategoryTaxHTField0>
-    <GSMADocumentOwner xmlns="ADEDD60E-22E2-4049-BE99-80A2BB237DD5">
-      <UserInfo>
-        <DisplayName>Javier Sendin (GSMA)</DisplayName>
-        <AccountId>19779</AccountId>
-        <AccountType/>
-      </UserInfo>
-    </GSMADocumentOwner>
-    <GSMARemarks xmlns="ADEDD60E-22E2-4049-BE99-80A2BB237DD5" xsi:nil="true"/>
-    <GSMABusinessPurpose xmlns="ADEDD60E-22E2-4049-BE99-80A2BB237DD5" xsi:nil="true"/>
-    <GSMAOwningGroup xmlns="ADEDD60E-22E2-4049-BE99-80A2BB237DD5">NG</GSMAOwningGroup>
-    <GSMATemplateNumber xmlns="ADEDD60E-22E2-4049-BE99-80A2BB237DD5">0.4</GSMATemplateNumber>
-    <GSMATitle xmlns="ADEDD60E-22E2-4049-BE99-80A2BB237DD5">Cloud infrastructure reference architecture managed by Kubernetes</GSMATitle>
-    <GSMATemplateConversionStatus xmlns="ADEDD60E-22E2-4049-BE99-80A2BB237DD5" xsi:nil="true"/>
-    <GSMASummary xmlns="ADEDD60E-22E2-4049-BE99-80A2BB237DD5">This Reference Architecture document conforms to the Kubernetes 1.26 release.</GSMASummary>
-    <_dlc_DocId xmlns="54cf9ea2-8b24-4a35-a789-c10402c86061">INFO-2259-5772</_dlc_DocId>
-    <_dlc_DocIdUrl xmlns="54cf9ea2-8b24-4a35-a789-c10402c86061">
-      <Url>https://infocentre2.gsma.com/gp/wg/IR/_layouts/DocIdRedir.aspx?ID=INFO-2259-5772</Url>
-      <Description>INFO-2259-5772</Description>
-    </_dlc_DocIdUrl>
-  </documentManagement>
-</p:properties>
-</file>
-
 <file path=customXml/item5.xml><?xml version="1.0" encoding="utf-8"?>
 <b:Sources xmlns:b="http://schemas.openxmlformats.org/officeDocument/2006/bibliography" xmlns="http://schemas.openxmlformats.org/officeDocument/2006/bibliography" SelectedStyle="\ISO690Nmerical.XSL" StyleName="ISO 690 - Numerical Reference"/>
 </file>
 
 <file path=customXml/itemProps1.xml><?xml version="1.0" encoding="utf-8"?>
+<ds:datastoreItem xmlns:ds="http://schemas.openxmlformats.org/officeDocument/2006/customXml" ds:itemID="{50509E37-9672-4EDB-97B3-99BBC7A92734}">
+  <ds:schemaRefs>
+    <ds:schemaRef ds:uri="http://schemas.microsoft.com/office/2006/metadata/properties"/>
+    <ds:schemaRef ds:uri="http://purl.org/dc/elements/1.1/"/>
+    <ds:schemaRef ds:uri="http://purl.org/dc/terms/"/>
+    <ds:schemaRef ds:uri="http://schemas.microsoft.com/office/infopath/2007/PartnerControls"/>
+    <ds:schemaRef ds:uri="54cf9ea2-8b24-4a35-a789-c10402c86061"/>
+    <ds:schemaRef ds:uri="http://www.w3.org/XML/1998/namespace"/>
+    <ds:schemaRef ds:uri="http://schemas.microsoft.com/office/2006/documentManagement/types"/>
+    <ds:schemaRef ds:uri="http://schemas.openxmlformats.org/package/2006/metadata/core-properties"/>
+    <ds:schemaRef ds:uri="ADEDD60E-22E2-4049-BE99-80A2BB237DD5"/>
+    <ds:schemaRef ds:uri="http://purl.org/dc/dcmitype/"/>
+  </ds:schemaRefs>
+</ds:datastoreItem>
+</file>
+
+<file path=customXml/itemProps2.xml><?xml version="1.0" encoding="utf-8"?>
+<ds:datastoreItem xmlns:ds="http://schemas.openxmlformats.org/officeDocument/2006/customXml" ds:itemID="{ECFCA0F2-3627-443B-9E79-2BE501AC1A3F}">
+  <ds:schemaRefs>
+    <ds:schemaRef ds:uri="http://schemas.microsoft.com/sharepoint/events"/>
+  </ds:schemaRefs>
+</ds:datastoreItem>
+</file>
+
+<file path=customXml/itemProps3.xml><?xml version="1.0" encoding="utf-8"?>
+<ds:datastoreItem xmlns:ds="http://schemas.openxmlformats.org/officeDocument/2006/customXml" ds:itemID="{1A26816B-C3D2-48FE-9DFA-E5CAC688338A}">
+  <ds:schemaRefs>
+    <ds:schemaRef ds:uri="http://schemas.microsoft.com/sharepoint/v3/contenttype/forms"/>
+  </ds:schemaRefs>
+</ds:datastoreItem>
+</file>
+
+<file path=customXml/itemProps4.xml><?xml version="1.0" encoding="utf-8"?>
 <ds:datastoreItem xmlns:ds="http://schemas.openxmlformats.org/officeDocument/2006/customXml" ds:itemID="{D81EE9D5-8503-4970-9114-8EDCFF1F9CE4}">
   <ds:schemaRefs>
     <ds:schemaRef ds:uri="http://schemas.microsoft.com/office/2006/metadata/contentType"/>
@@ -26182,39 +25725,6 @@
 </ds:datastoreItem>
 </file>
 
-<file path=customXml/itemProps2.xml><?xml version="1.0" encoding="utf-8"?>
-<ds:datastoreItem xmlns:ds="http://schemas.openxmlformats.org/officeDocument/2006/customXml" ds:itemID="{1A26816B-C3D2-48FE-9DFA-E5CAC688338A}">
-  <ds:schemaRefs>
-    <ds:schemaRef ds:uri="http://schemas.microsoft.com/sharepoint/v3/contenttype/forms"/>
-  </ds:schemaRefs>
-</ds:datastoreItem>
-</file>
-
-<file path=customXml/itemProps3.xml><?xml version="1.0" encoding="utf-8"?>
-<ds:datastoreItem xmlns:ds="http://schemas.openxmlformats.org/officeDocument/2006/customXml" ds:itemID="{ECFCA0F2-3627-443B-9E79-2BE501AC1A3F}">
-  <ds:schemaRefs>
-    <ds:schemaRef ds:uri="http://schemas.microsoft.com/sharepoint/events"/>
-  </ds:schemaRefs>
-</ds:datastoreItem>
-</file>
-
-<file path=customXml/itemProps4.xml><?xml version="1.0" encoding="utf-8"?>
-<ds:datastoreItem xmlns:ds="http://schemas.openxmlformats.org/officeDocument/2006/customXml" ds:itemID="{50509E37-9672-4EDB-97B3-99BBC7A92734}">
-  <ds:schemaRefs>
-    <ds:schemaRef ds:uri="54cf9ea2-8b24-4a35-a789-c10402c86061"/>
-    <ds:schemaRef ds:uri="http://purl.org/dc/dcmitype/"/>
-    <ds:schemaRef ds:uri="ADEDD60E-22E2-4049-BE99-80A2BB237DD5"/>
-    <ds:schemaRef ds:uri="http://purl.org/dc/elements/1.1/"/>
-    <ds:schemaRef ds:uri="http://schemas.microsoft.com/office/2006/documentManagement/types"/>
-    <ds:schemaRef ds:uri="http://schemas.microsoft.com/office/infopath/2007/PartnerControls"/>
-    <ds:schemaRef ds:uri="http://schemas.openxmlformats.org/package/2006/metadata/core-properties"/>
-    <ds:schemaRef ds:uri="http://schemas.microsoft.com/office/2006/metadata/properties"/>
-    <ds:schemaRef ds:uri="http://www.w3.org/XML/1998/namespace"/>
-    <ds:schemaRef ds:uri="http://purl.org/dc/terms/"/>
-  </ds:schemaRefs>
-</ds:datastoreItem>
-</file>
-
 <file path=customXml/itemProps5.xml><?xml version="1.0" encoding="utf-8"?>
 <ds:datastoreItem xmlns:ds="http://schemas.openxmlformats.org/officeDocument/2006/customXml" ds:itemID="{CC5C8A93-353D-4C88-A803-BA7A13A7DE08}">
   <ds:schemaRefs>

</xml_diff>